<commit_message>
edit of implementation problems, added to tools list
</commit_message>
<xml_diff>
--- a/project record.docx
+++ b/project record.docx
@@ -125,7 +125,7 @@
           <w:r>
             <w:fldChar w:fldCharType="separate"/>
           </w:r>
-          <w:hyperlink w:anchor="_Toc369455580" w:history="1">
+          <w:hyperlink w:anchor="_Toc370042849" w:history="1">
             <w:r>
               <w:rPr>
                 <w:rStyle w:val="Hyperlink"/>
@@ -152,7 +152,7 @@
                 <w:noProof/>
                 <w:webHidden/>
               </w:rPr>
-              <w:instrText xml:space="preserve"> PAGEREF _Toc369455580 \h </w:instrText>
+              <w:instrText xml:space="preserve"> PAGEREF _Toc370042849 \h </w:instrText>
             </w:r>
             <w:r>
               <w:rPr>
@@ -195,7 +195,7 @@
               <w:lang w:eastAsia="en-GB"/>
             </w:rPr>
           </w:pPr>
-          <w:hyperlink w:anchor="_Toc369455581" w:history="1">
+          <w:hyperlink w:anchor="_Toc370042850" w:history="1">
             <w:r>
               <w:rPr>
                 <w:rStyle w:val="Hyperlink"/>
@@ -222,7 +222,7 @@
                 <w:noProof/>
                 <w:webHidden/>
               </w:rPr>
-              <w:instrText xml:space="preserve"> PAGEREF _Toc369455581 \h </w:instrText>
+              <w:instrText xml:space="preserve"> PAGEREF _Toc370042850 \h </w:instrText>
             </w:r>
             <w:r>
               <w:rPr>
@@ -265,7 +265,7 @@
               <w:lang w:eastAsia="en-GB"/>
             </w:rPr>
           </w:pPr>
-          <w:hyperlink w:anchor="_Toc369455582" w:history="1">
+          <w:hyperlink w:anchor="_Toc370042851" w:history="1">
             <w:r>
               <w:rPr>
                 <w:rStyle w:val="Hyperlink"/>
@@ -292,7 +292,7 @@
                 <w:noProof/>
                 <w:webHidden/>
               </w:rPr>
-              <w:instrText xml:space="preserve"> PAGEREF _Toc369455582 \h </w:instrText>
+              <w:instrText xml:space="preserve"> PAGEREF _Toc370042851 \h </w:instrText>
             </w:r>
             <w:r>
               <w:rPr>
@@ -334,7 +334,7 @@
               <w:lang w:val="en-GB" w:eastAsia="en-GB"/>
             </w:rPr>
           </w:pPr>
-          <w:hyperlink w:anchor="_Toc369455583" w:history="1">
+          <w:hyperlink w:anchor="_Toc370042852" w:history="1">
             <w:r>
               <w:rPr>
                 <w:rStyle w:val="Hyperlink"/>
@@ -361,7 +361,7 @@
                 <w:noProof/>
                 <w:webHidden/>
               </w:rPr>
-              <w:instrText xml:space="preserve"> PAGEREF _Toc369455583 \h </w:instrText>
+              <w:instrText xml:space="preserve"> PAGEREF _Toc370042852 \h </w:instrText>
             </w:r>
             <w:r>
               <w:rPr>
@@ -403,7 +403,7 @@
               <w:lang w:val="en-GB" w:eastAsia="en-GB"/>
             </w:rPr>
           </w:pPr>
-          <w:hyperlink w:anchor="_Toc369455584" w:history="1">
+          <w:hyperlink w:anchor="_Toc370042853" w:history="1">
             <w:r>
               <w:rPr>
                 <w:rStyle w:val="Hyperlink"/>
@@ -430,7 +430,7 @@
                 <w:noProof/>
                 <w:webHidden/>
               </w:rPr>
-              <w:instrText xml:space="preserve"> PAGEREF _Toc369455584 \h </w:instrText>
+              <w:instrText xml:space="preserve"> PAGEREF _Toc370042853 \h </w:instrText>
             </w:r>
             <w:r>
               <w:rPr>
@@ -472,7 +472,7 @@
               <w:lang w:val="en-GB" w:eastAsia="en-GB"/>
             </w:rPr>
           </w:pPr>
-          <w:hyperlink w:anchor="_Toc369455585" w:history="1">
+          <w:hyperlink w:anchor="_Toc370042854" w:history="1">
             <w:r>
               <w:rPr>
                 <w:rStyle w:val="Hyperlink"/>
@@ -499,7 +499,7 @@
                 <w:noProof/>
                 <w:webHidden/>
               </w:rPr>
-              <w:instrText xml:space="preserve"> PAGEREF _Toc369455585 \h </w:instrText>
+              <w:instrText xml:space="preserve"> PAGEREF _Toc370042854 \h </w:instrText>
             </w:r>
             <w:r>
               <w:rPr>
@@ -541,7 +541,7 @@
               <w:lang w:val="en-GB" w:eastAsia="en-GB"/>
             </w:rPr>
           </w:pPr>
-          <w:hyperlink w:anchor="_Toc369455586" w:history="1">
+          <w:hyperlink w:anchor="_Toc370042855" w:history="1">
             <w:r>
               <w:rPr>
                 <w:rStyle w:val="Hyperlink"/>
@@ -568,7 +568,7 @@
                 <w:noProof/>
                 <w:webHidden/>
               </w:rPr>
-              <w:instrText xml:space="preserve"> PAGEREF _Toc369455586 \h </w:instrText>
+              <w:instrText xml:space="preserve"> PAGEREF _Toc370042855 \h </w:instrText>
             </w:r>
             <w:r>
               <w:rPr>
@@ -611,7 +611,7 @@
               <w:lang w:eastAsia="en-GB"/>
             </w:rPr>
           </w:pPr>
-          <w:hyperlink w:anchor="_Toc369455587" w:history="1">
+          <w:hyperlink w:anchor="_Toc370042856" w:history="1">
             <w:r>
               <w:rPr>
                 <w:rStyle w:val="Hyperlink"/>
@@ -638,7 +638,7 @@
                 <w:noProof/>
                 <w:webHidden/>
               </w:rPr>
-              <w:instrText xml:space="preserve"> PAGEREF _Toc369455587 \h </w:instrText>
+              <w:instrText xml:space="preserve"> PAGEREF _Toc370042856 \h </w:instrText>
             </w:r>
             <w:r>
               <w:rPr>
@@ -680,7 +680,7 @@
               <w:lang w:val="en-GB" w:eastAsia="en-GB"/>
             </w:rPr>
           </w:pPr>
-          <w:hyperlink w:anchor="_Toc369455588" w:history="1">
+          <w:hyperlink w:anchor="_Toc370042857" w:history="1">
             <w:r>
               <w:rPr>
                 <w:rStyle w:val="Hyperlink"/>
@@ -707,7 +707,7 @@
                 <w:noProof/>
                 <w:webHidden/>
               </w:rPr>
-              <w:instrText xml:space="preserve"> PAGEREF _Toc369455588 \h </w:instrText>
+              <w:instrText xml:space="preserve"> PAGEREF _Toc370042857 \h </w:instrText>
             </w:r>
             <w:r>
               <w:rPr>
@@ -749,7 +749,7 @@
               <w:lang w:val="en-GB" w:eastAsia="en-GB"/>
             </w:rPr>
           </w:pPr>
-          <w:hyperlink w:anchor="_Toc369455589" w:history="1">
+          <w:hyperlink w:anchor="_Toc370042858" w:history="1">
             <w:r>
               <w:rPr>
                 <w:rStyle w:val="Hyperlink"/>
@@ -776,7 +776,7 @@
                 <w:noProof/>
                 <w:webHidden/>
               </w:rPr>
-              <w:instrText xml:space="preserve"> PAGEREF _Toc369455589 \h </w:instrText>
+              <w:instrText xml:space="preserve"> PAGEREF _Toc370042858 \h </w:instrText>
             </w:r>
             <w:r>
               <w:rPr>
@@ -797,6 +797,537 @@
                 <w:webHidden/>
               </w:rPr>
               <w:t>5</w:t>
+            </w:r>
+            <w:r>
+              <w:rPr>
+                <w:noProof/>
+                <w:webHidden/>
+              </w:rPr>
+              <w:fldChar w:fldCharType="end"/>
+            </w:r>
+          </w:hyperlink>
+        </w:p>
+        <w:bookmarkStart w:id="0" w:name="_GoBack"/>
+        <w:bookmarkEnd w:id="0"/>
+        <w:p>
+          <w:pPr>
+            <w:pStyle w:val="TOC1"/>
+            <w:tabs>
+              <w:tab w:val="right" w:leader="dot" w:pos="9016"/>
+            </w:tabs>
+            <w:rPr>
+              <w:rFonts w:eastAsiaTheme="minorEastAsia"/>
+              <w:noProof/>
+              <w:lang w:eastAsia="en-GB"/>
+            </w:rPr>
+          </w:pPr>
+          <w:r>
+            <w:rPr>
+              <w:rStyle w:val="Hyperlink"/>
+              <w:noProof/>
+            </w:rPr>
+            <w:fldChar w:fldCharType="begin"/>
+          </w:r>
+          <w:r>
+            <w:rPr>
+              <w:rStyle w:val="Hyperlink"/>
+              <w:noProof/>
+            </w:rPr>
+            <w:instrText xml:space="preserve"> </w:instrText>
+          </w:r>
+          <w:r>
+            <w:rPr>
+              <w:noProof/>
+            </w:rPr>
+            <w:instrText>HYPERLINK \l "_Toc370042859"</w:instrText>
+          </w:r>
+          <w:r>
+            <w:rPr>
+              <w:rStyle w:val="Hyperlink"/>
+              <w:noProof/>
+            </w:rPr>
+            <w:instrText xml:space="preserve"> </w:instrText>
+          </w:r>
+          <w:r>
+            <w:rPr>
+              <w:rStyle w:val="Hyperlink"/>
+              <w:noProof/>
+            </w:rPr>
+          </w:r>
+          <w:r>
+            <w:rPr>
+              <w:rStyle w:val="Hyperlink"/>
+              <w:noProof/>
+            </w:rPr>
+            <w:fldChar w:fldCharType="separate"/>
+          </w:r>
+          <w:r>
+            <w:rPr>
+              <w:rStyle w:val="Hyperlink"/>
+              <w:noProof/>
+            </w:rPr>
+            <w:t>Design</w:t>
+          </w:r>
+          <w:r>
+            <w:rPr>
+              <w:noProof/>
+              <w:webHidden/>
+            </w:rPr>
+            <w:tab/>
+          </w:r>
+          <w:r>
+            <w:rPr>
+              <w:noProof/>
+              <w:webHidden/>
+            </w:rPr>
+            <w:fldChar w:fldCharType="begin"/>
+          </w:r>
+          <w:r>
+            <w:rPr>
+              <w:noProof/>
+              <w:webHidden/>
+            </w:rPr>
+            <w:instrText xml:space="preserve"> PAGEREF _Toc370042859 \h </w:instrText>
+          </w:r>
+          <w:r>
+            <w:rPr>
+              <w:noProof/>
+              <w:webHidden/>
+            </w:rPr>
+          </w:r>
+          <w:r>
+            <w:rPr>
+              <w:noProof/>
+              <w:webHidden/>
+            </w:rPr>
+            <w:fldChar w:fldCharType="separate"/>
+          </w:r>
+          <w:r>
+            <w:rPr>
+              <w:noProof/>
+              <w:webHidden/>
+            </w:rPr>
+            <w:t>6</w:t>
+          </w:r>
+          <w:r>
+            <w:rPr>
+              <w:noProof/>
+              <w:webHidden/>
+            </w:rPr>
+            <w:fldChar w:fldCharType="end"/>
+          </w:r>
+          <w:r>
+            <w:rPr>
+              <w:rStyle w:val="Hyperlink"/>
+              <w:noProof/>
+            </w:rPr>
+            <w:fldChar w:fldCharType="end"/>
+          </w:r>
+        </w:p>
+        <w:p>
+          <w:pPr>
+            <w:pStyle w:val="TOC2"/>
+            <w:tabs>
+              <w:tab w:val="right" w:leader="dot" w:pos="9016"/>
+            </w:tabs>
+            <w:rPr>
+              <w:noProof/>
+              <w:lang w:val="en-GB" w:eastAsia="en-GB"/>
+            </w:rPr>
+          </w:pPr>
+          <w:hyperlink w:anchor="_Toc370042860" w:history="1">
+            <w:r>
+              <w:rPr>
+                <w:rStyle w:val="Hyperlink"/>
+                <w:noProof/>
+              </w:rPr>
+              <w:t>Tools Used</w:t>
+            </w:r>
+            <w:r>
+              <w:rPr>
+                <w:noProof/>
+                <w:webHidden/>
+              </w:rPr>
+              <w:tab/>
+            </w:r>
+            <w:r>
+              <w:rPr>
+                <w:noProof/>
+                <w:webHidden/>
+              </w:rPr>
+              <w:fldChar w:fldCharType="begin"/>
+            </w:r>
+            <w:r>
+              <w:rPr>
+                <w:noProof/>
+                <w:webHidden/>
+              </w:rPr>
+              <w:instrText xml:space="preserve"> PAGEREF _Toc370042860 \h </w:instrText>
+            </w:r>
+            <w:r>
+              <w:rPr>
+                <w:noProof/>
+                <w:webHidden/>
+              </w:rPr>
+            </w:r>
+            <w:r>
+              <w:rPr>
+                <w:noProof/>
+                <w:webHidden/>
+              </w:rPr>
+              <w:fldChar w:fldCharType="separate"/>
+            </w:r>
+            <w:r>
+              <w:rPr>
+                <w:noProof/>
+                <w:webHidden/>
+              </w:rPr>
+              <w:t>6</w:t>
+            </w:r>
+            <w:r>
+              <w:rPr>
+                <w:noProof/>
+                <w:webHidden/>
+              </w:rPr>
+              <w:fldChar w:fldCharType="end"/>
+            </w:r>
+          </w:hyperlink>
+        </w:p>
+        <w:p>
+          <w:pPr>
+            <w:pStyle w:val="TOC2"/>
+            <w:tabs>
+              <w:tab w:val="right" w:leader="dot" w:pos="9016"/>
+            </w:tabs>
+            <w:rPr>
+              <w:noProof/>
+              <w:lang w:val="en-GB" w:eastAsia="en-GB"/>
+            </w:rPr>
+          </w:pPr>
+          <w:hyperlink w:anchor="_Toc370042861" w:history="1">
+            <w:r>
+              <w:rPr>
+                <w:rStyle w:val="Hyperlink"/>
+                <w:noProof/>
+              </w:rPr>
+              <w:t>Hardware</w:t>
+            </w:r>
+            <w:r>
+              <w:rPr>
+                <w:noProof/>
+                <w:webHidden/>
+              </w:rPr>
+              <w:tab/>
+            </w:r>
+            <w:r>
+              <w:rPr>
+                <w:noProof/>
+                <w:webHidden/>
+              </w:rPr>
+              <w:fldChar w:fldCharType="begin"/>
+            </w:r>
+            <w:r>
+              <w:rPr>
+                <w:noProof/>
+                <w:webHidden/>
+              </w:rPr>
+              <w:instrText xml:space="preserve"> PAGEREF _Toc370042861 \h </w:instrText>
+            </w:r>
+            <w:r>
+              <w:rPr>
+                <w:noProof/>
+                <w:webHidden/>
+              </w:rPr>
+            </w:r>
+            <w:r>
+              <w:rPr>
+                <w:noProof/>
+                <w:webHidden/>
+              </w:rPr>
+              <w:fldChar w:fldCharType="separate"/>
+            </w:r>
+            <w:r>
+              <w:rPr>
+                <w:noProof/>
+                <w:webHidden/>
+              </w:rPr>
+              <w:t>6</w:t>
+            </w:r>
+            <w:r>
+              <w:rPr>
+                <w:noProof/>
+                <w:webHidden/>
+              </w:rPr>
+              <w:fldChar w:fldCharType="end"/>
+            </w:r>
+          </w:hyperlink>
+        </w:p>
+        <w:p>
+          <w:pPr>
+            <w:pStyle w:val="TOC2"/>
+            <w:tabs>
+              <w:tab w:val="right" w:leader="dot" w:pos="9016"/>
+            </w:tabs>
+            <w:rPr>
+              <w:noProof/>
+              <w:lang w:val="en-GB" w:eastAsia="en-GB"/>
+            </w:rPr>
+          </w:pPr>
+          <w:hyperlink w:anchor="_Toc370042862" w:history="1">
+            <w:r>
+              <w:rPr>
+                <w:rStyle w:val="Hyperlink"/>
+                <w:noProof/>
+              </w:rPr>
+              <w:t>Data Set</w:t>
+            </w:r>
+            <w:r>
+              <w:rPr>
+                <w:noProof/>
+                <w:webHidden/>
+              </w:rPr>
+              <w:tab/>
+            </w:r>
+            <w:r>
+              <w:rPr>
+                <w:noProof/>
+                <w:webHidden/>
+              </w:rPr>
+              <w:fldChar w:fldCharType="begin"/>
+            </w:r>
+            <w:r>
+              <w:rPr>
+                <w:noProof/>
+                <w:webHidden/>
+              </w:rPr>
+              <w:instrText xml:space="preserve"> PAGEREF _Toc370042862 \h </w:instrText>
+            </w:r>
+            <w:r>
+              <w:rPr>
+                <w:noProof/>
+                <w:webHidden/>
+              </w:rPr>
+            </w:r>
+            <w:r>
+              <w:rPr>
+                <w:noProof/>
+                <w:webHidden/>
+              </w:rPr>
+              <w:fldChar w:fldCharType="separate"/>
+            </w:r>
+            <w:r>
+              <w:rPr>
+                <w:noProof/>
+                <w:webHidden/>
+              </w:rPr>
+              <w:t>6</w:t>
+            </w:r>
+            <w:r>
+              <w:rPr>
+                <w:noProof/>
+                <w:webHidden/>
+              </w:rPr>
+              <w:fldChar w:fldCharType="end"/>
+            </w:r>
+          </w:hyperlink>
+        </w:p>
+        <w:p>
+          <w:pPr>
+            <w:pStyle w:val="TOC2"/>
+            <w:tabs>
+              <w:tab w:val="right" w:leader="dot" w:pos="9016"/>
+            </w:tabs>
+            <w:rPr>
+              <w:noProof/>
+              <w:lang w:val="en-GB" w:eastAsia="en-GB"/>
+            </w:rPr>
+          </w:pPr>
+          <w:hyperlink w:anchor="_Toc370042863" w:history="1">
+            <w:r>
+              <w:rPr>
+                <w:rStyle w:val="Hyperlink"/>
+                <w:noProof/>
+              </w:rPr>
+              <w:t>System Design</w:t>
+            </w:r>
+            <w:r>
+              <w:rPr>
+                <w:noProof/>
+                <w:webHidden/>
+              </w:rPr>
+              <w:tab/>
+            </w:r>
+            <w:r>
+              <w:rPr>
+                <w:noProof/>
+                <w:webHidden/>
+              </w:rPr>
+              <w:fldChar w:fldCharType="begin"/>
+            </w:r>
+            <w:r>
+              <w:rPr>
+                <w:noProof/>
+                <w:webHidden/>
+              </w:rPr>
+              <w:instrText xml:space="preserve"> PAGEREF _Toc370042863 \h </w:instrText>
+            </w:r>
+            <w:r>
+              <w:rPr>
+                <w:noProof/>
+                <w:webHidden/>
+              </w:rPr>
+            </w:r>
+            <w:r>
+              <w:rPr>
+                <w:noProof/>
+                <w:webHidden/>
+              </w:rPr>
+              <w:fldChar w:fldCharType="separate"/>
+            </w:r>
+            <w:r>
+              <w:rPr>
+                <w:noProof/>
+                <w:webHidden/>
+              </w:rPr>
+              <w:t>6</w:t>
+            </w:r>
+            <w:r>
+              <w:rPr>
+                <w:noProof/>
+                <w:webHidden/>
+              </w:rPr>
+              <w:fldChar w:fldCharType="end"/>
+            </w:r>
+          </w:hyperlink>
+        </w:p>
+        <w:p>
+          <w:pPr>
+            <w:pStyle w:val="TOC3"/>
+            <w:tabs>
+              <w:tab w:val="right" w:leader="dot" w:pos="9016"/>
+            </w:tabs>
+            <w:rPr>
+              <w:noProof/>
+              <w:lang w:val="en-GB" w:eastAsia="en-GB"/>
+            </w:rPr>
+          </w:pPr>
+          <w:hyperlink w:anchor="_Toc370042864" w:history="1">
+            <w:r>
+              <w:rPr>
+                <w:rStyle w:val="Hyperlink"/>
+                <w:noProof/>
+              </w:rPr>
+              <w:t>Example of MongoDB document:</w:t>
+            </w:r>
+            <w:r>
+              <w:rPr>
+                <w:noProof/>
+                <w:webHidden/>
+              </w:rPr>
+              <w:tab/>
+            </w:r>
+            <w:r>
+              <w:rPr>
+                <w:noProof/>
+                <w:webHidden/>
+              </w:rPr>
+              <w:fldChar w:fldCharType="begin"/>
+            </w:r>
+            <w:r>
+              <w:rPr>
+                <w:noProof/>
+                <w:webHidden/>
+              </w:rPr>
+              <w:instrText xml:space="preserve"> PAGEREF _Toc370042864 \h </w:instrText>
+            </w:r>
+            <w:r>
+              <w:rPr>
+                <w:noProof/>
+                <w:webHidden/>
+              </w:rPr>
+            </w:r>
+            <w:r>
+              <w:rPr>
+                <w:noProof/>
+                <w:webHidden/>
+              </w:rPr>
+              <w:fldChar w:fldCharType="separate"/>
+            </w:r>
+            <w:r>
+              <w:rPr>
+                <w:noProof/>
+                <w:webHidden/>
+              </w:rPr>
+              <w:t>7</w:t>
+            </w:r>
+            <w:r>
+              <w:rPr>
+                <w:noProof/>
+                <w:webHidden/>
+              </w:rPr>
+              <w:fldChar w:fldCharType="end"/>
+            </w:r>
+          </w:hyperlink>
+        </w:p>
+        <w:p>
+          <w:pPr>
+            <w:pStyle w:val="TOC2"/>
+            <w:tabs>
+              <w:tab w:val="right" w:leader="dot" w:pos="9016"/>
+            </w:tabs>
+            <w:rPr>
+              <w:noProof/>
+              <w:lang w:val="en-GB" w:eastAsia="en-GB"/>
+            </w:rPr>
+          </w:pPr>
+          <w:hyperlink w:anchor="_Toc370042865" w:history="1">
+            <w:r>
+              <w:rPr>
+                <w:rStyle w:val="Hyperlink"/>
+                <w:noProof/>
+              </w:rPr>
+              <w:t>Test Design</w:t>
+            </w:r>
+            <w:r>
+              <w:rPr>
+                <w:noProof/>
+                <w:webHidden/>
+              </w:rPr>
+              <w:tab/>
+            </w:r>
+            <w:r>
+              <w:rPr>
+                <w:noProof/>
+                <w:webHidden/>
+              </w:rPr>
+              <w:fldChar w:fldCharType="begin"/>
+            </w:r>
+            <w:r>
+              <w:rPr>
+                <w:noProof/>
+                <w:webHidden/>
+              </w:rPr>
+              <w:instrText xml:space="preserve"> PAGEREF _Toc370042865 \h </w:instrText>
+            </w:r>
+            <w:r>
+              <w:rPr>
+                <w:noProof/>
+                <w:webHidden/>
+              </w:rPr>
+            </w:r>
+            <w:r>
+              <w:rPr>
+                <w:noProof/>
+                <w:webHidden/>
+              </w:rPr>
+              <w:fldChar w:fldCharType="separate"/>
+            </w:r>
+            <w:r>
+              <w:rPr>
+                <w:noProof/>
+                <w:webHidden/>
+              </w:rPr>
+              <w:t>7</w:t>
             </w:r>
             <w:r>
               <w:rPr>
@@ -819,13 +1350,13 @@
               <w:lang w:eastAsia="en-GB"/>
             </w:rPr>
           </w:pPr>
-          <w:hyperlink w:anchor="_Toc369455590" w:history="1">
+          <w:hyperlink w:anchor="_Toc370042866" w:history="1">
             <w:r>
               <w:rPr>
                 <w:rStyle w:val="Hyperlink"/>
                 <w:noProof/>
               </w:rPr>
-              <w:t>Design</w:t>
+              <w:t>Implementation</w:t>
             </w:r>
             <w:r>
               <w:rPr>
@@ -846,7 +1377,7 @@
                 <w:noProof/>
                 <w:webHidden/>
               </w:rPr>
-              <w:instrText xml:space="preserve"> PAGEREF _Toc369455590 \h </w:instrText>
+              <w:instrText xml:space="preserve"> PAGEREF _Toc370042866 \h </w:instrText>
             </w:r>
             <w:r>
               <w:rPr>
@@ -866,7 +1397,7 @@
                 <w:noProof/>
                 <w:webHidden/>
               </w:rPr>
-              <w:t>6</w:t>
+              <w:t>8</w:t>
             </w:r>
             <w:r>
               <w:rPr>
@@ -888,13 +1419,13 @@
               <w:lang w:val="en-GB" w:eastAsia="en-GB"/>
             </w:rPr>
           </w:pPr>
-          <w:hyperlink w:anchor="_Toc369455591" w:history="1">
+          <w:hyperlink w:anchor="_Toc370042867" w:history="1">
             <w:r>
               <w:rPr>
                 <w:rStyle w:val="Hyperlink"/>
                 <w:noProof/>
               </w:rPr>
-              <w:t>Tools Used</w:t>
+              <w:t>Problems during implementation</w:t>
             </w:r>
             <w:r>
               <w:rPr>
@@ -915,7 +1446,7 @@
                 <w:noProof/>
                 <w:webHidden/>
               </w:rPr>
-              <w:instrText xml:space="preserve"> PAGEREF _Toc369455591 \h </w:instrText>
+              <w:instrText xml:space="preserve"> PAGEREF _Toc370042867 \h </w:instrText>
             </w:r>
             <w:r>
               <w:rPr>
@@ -935,283 +1466,7 @@
                 <w:noProof/>
                 <w:webHidden/>
               </w:rPr>
-              <w:t>6</w:t>
-            </w:r>
-            <w:r>
-              <w:rPr>
-                <w:noProof/>
-                <w:webHidden/>
-              </w:rPr>
-              <w:fldChar w:fldCharType="end"/>
-            </w:r>
-          </w:hyperlink>
-        </w:p>
-        <w:p>
-          <w:pPr>
-            <w:pStyle w:val="TOC2"/>
-            <w:tabs>
-              <w:tab w:val="right" w:leader="dot" w:pos="9016"/>
-            </w:tabs>
-            <w:rPr>
-              <w:noProof/>
-              <w:lang w:val="en-GB" w:eastAsia="en-GB"/>
-            </w:rPr>
-          </w:pPr>
-          <w:hyperlink w:anchor="_Toc369455592" w:history="1">
-            <w:r>
-              <w:rPr>
-                <w:rStyle w:val="Hyperlink"/>
-                <w:noProof/>
-              </w:rPr>
-              <w:t>Data Set</w:t>
-            </w:r>
-            <w:r>
-              <w:rPr>
-                <w:noProof/>
-                <w:webHidden/>
-              </w:rPr>
-              <w:tab/>
-            </w:r>
-            <w:r>
-              <w:rPr>
-                <w:noProof/>
-                <w:webHidden/>
-              </w:rPr>
-              <w:fldChar w:fldCharType="begin"/>
-            </w:r>
-            <w:r>
-              <w:rPr>
-                <w:noProof/>
-                <w:webHidden/>
-              </w:rPr>
-              <w:instrText xml:space="preserve"> PAGEREF _Toc369455592 \h </w:instrText>
-            </w:r>
-            <w:r>
-              <w:rPr>
-                <w:noProof/>
-                <w:webHidden/>
-              </w:rPr>
-            </w:r>
-            <w:r>
-              <w:rPr>
-                <w:noProof/>
-                <w:webHidden/>
-              </w:rPr>
-              <w:fldChar w:fldCharType="separate"/>
-            </w:r>
-            <w:r>
-              <w:rPr>
-                <w:noProof/>
-                <w:webHidden/>
-              </w:rPr>
-              <w:t>6</w:t>
-            </w:r>
-            <w:r>
-              <w:rPr>
-                <w:noProof/>
-                <w:webHidden/>
-              </w:rPr>
-              <w:fldChar w:fldCharType="end"/>
-            </w:r>
-          </w:hyperlink>
-        </w:p>
-        <w:p>
-          <w:pPr>
-            <w:pStyle w:val="TOC2"/>
-            <w:tabs>
-              <w:tab w:val="right" w:leader="dot" w:pos="9016"/>
-            </w:tabs>
-            <w:rPr>
-              <w:noProof/>
-              <w:lang w:val="en-GB" w:eastAsia="en-GB"/>
-            </w:rPr>
-          </w:pPr>
-          <w:hyperlink w:anchor="_Toc369455593" w:history="1">
-            <w:r>
-              <w:rPr>
-                <w:rStyle w:val="Hyperlink"/>
-                <w:noProof/>
-              </w:rPr>
-              <w:t>System Design</w:t>
-            </w:r>
-            <w:r>
-              <w:rPr>
-                <w:noProof/>
-                <w:webHidden/>
-              </w:rPr>
-              <w:tab/>
-            </w:r>
-            <w:r>
-              <w:rPr>
-                <w:noProof/>
-                <w:webHidden/>
-              </w:rPr>
-              <w:fldChar w:fldCharType="begin"/>
-            </w:r>
-            <w:r>
-              <w:rPr>
-                <w:noProof/>
-                <w:webHidden/>
-              </w:rPr>
-              <w:instrText xml:space="preserve"> PAGEREF _Toc369455593 \h </w:instrText>
-            </w:r>
-            <w:r>
-              <w:rPr>
-                <w:noProof/>
-                <w:webHidden/>
-              </w:rPr>
-            </w:r>
-            <w:r>
-              <w:rPr>
-                <w:noProof/>
-                <w:webHidden/>
-              </w:rPr>
-              <w:fldChar w:fldCharType="separate"/>
-            </w:r>
-            <w:r>
-              <w:rPr>
-                <w:noProof/>
-                <w:webHidden/>
-              </w:rPr>
-              <w:t>6</w:t>
-            </w:r>
-            <w:r>
-              <w:rPr>
-                <w:noProof/>
-                <w:webHidden/>
-              </w:rPr>
-              <w:fldChar w:fldCharType="end"/>
-            </w:r>
-          </w:hyperlink>
-        </w:p>
-        <w:p>
-          <w:pPr>
-            <w:pStyle w:val="TOC3"/>
-            <w:tabs>
-              <w:tab w:val="right" w:leader="dot" w:pos="9016"/>
-            </w:tabs>
-            <w:rPr>
-              <w:noProof/>
-              <w:lang w:val="en-GB" w:eastAsia="en-GB"/>
-            </w:rPr>
-          </w:pPr>
-          <w:hyperlink w:anchor="_Toc369455594" w:history="1">
-            <w:r>
-              <w:rPr>
-                <w:rStyle w:val="Hyperlink"/>
-                <w:noProof/>
-              </w:rPr>
-              <w:t>Example of MongoDB document:</w:t>
-            </w:r>
-            <w:r>
-              <w:rPr>
-                <w:noProof/>
-                <w:webHidden/>
-              </w:rPr>
-              <w:tab/>
-            </w:r>
-            <w:r>
-              <w:rPr>
-                <w:noProof/>
-                <w:webHidden/>
-              </w:rPr>
-              <w:fldChar w:fldCharType="begin"/>
-            </w:r>
-            <w:r>
-              <w:rPr>
-                <w:noProof/>
-                <w:webHidden/>
-              </w:rPr>
-              <w:instrText xml:space="preserve"> PAGEREF _Toc369455594 \h </w:instrText>
-            </w:r>
-            <w:r>
-              <w:rPr>
-                <w:noProof/>
-                <w:webHidden/>
-              </w:rPr>
-            </w:r>
-            <w:r>
-              <w:rPr>
-                <w:noProof/>
-                <w:webHidden/>
-              </w:rPr>
-              <w:fldChar w:fldCharType="separate"/>
-            </w:r>
-            <w:r>
-              <w:rPr>
-                <w:noProof/>
-                <w:webHidden/>
-              </w:rPr>
-              <w:t>7</w:t>
-            </w:r>
-            <w:r>
-              <w:rPr>
-                <w:noProof/>
-                <w:webHidden/>
-              </w:rPr>
-              <w:fldChar w:fldCharType="end"/>
-            </w:r>
-          </w:hyperlink>
-        </w:p>
-        <w:p>
-          <w:pPr>
-            <w:pStyle w:val="TOC2"/>
-            <w:tabs>
-              <w:tab w:val="right" w:leader="dot" w:pos="9016"/>
-            </w:tabs>
-            <w:rPr>
-              <w:noProof/>
-              <w:lang w:val="en-GB" w:eastAsia="en-GB"/>
-            </w:rPr>
-          </w:pPr>
-          <w:hyperlink w:anchor="_Toc369455595" w:history="1">
-            <w:r>
-              <w:rPr>
-                <w:rStyle w:val="Hyperlink"/>
-                <w:noProof/>
-              </w:rPr>
-              <w:t>Test Design</w:t>
-            </w:r>
-            <w:r>
-              <w:rPr>
-                <w:noProof/>
-                <w:webHidden/>
-              </w:rPr>
-              <w:tab/>
-            </w:r>
-            <w:r>
-              <w:rPr>
-                <w:noProof/>
-                <w:webHidden/>
-              </w:rPr>
-              <w:fldChar w:fldCharType="begin"/>
-            </w:r>
-            <w:r>
-              <w:rPr>
-                <w:noProof/>
-                <w:webHidden/>
-              </w:rPr>
-              <w:instrText xml:space="preserve"> PAGEREF _Toc369455595 \h </w:instrText>
-            </w:r>
-            <w:r>
-              <w:rPr>
-                <w:noProof/>
-                <w:webHidden/>
-              </w:rPr>
-            </w:r>
-            <w:r>
-              <w:rPr>
-                <w:noProof/>
-                <w:webHidden/>
-              </w:rPr>
-              <w:fldChar w:fldCharType="separate"/>
-            </w:r>
-            <w:r>
-              <w:rPr>
-                <w:noProof/>
-                <w:webHidden/>
-              </w:rPr>
-              <w:t>7</w:t>
+              <w:t>8</w:t>
             </w:r>
             <w:r>
               <w:rPr>
@@ -1234,13 +1489,13 @@
               <w:lang w:eastAsia="en-GB"/>
             </w:rPr>
           </w:pPr>
-          <w:hyperlink w:anchor="_Toc369455596" w:history="1">
+          <w:hyperlink w:anchor="_Toc370042868" w:history="1">
             <w:r>
               <w:rPr>
                 <w:rStyle w:val="Hyperlink"/>
                 <w:noProof/>
               </w:rPr>
-              <w:t>Implementation</w:t>
+              <w:t>Results</w:t>
             </w:r>
             <w:r>
               <w:rPr>
@@ -1261,7 +1516,7 @@
                 <w:noProof/>
                 <w:webHidden/>
               </w:rPr>
-              <w:instrText xml:space="preserve"> PAGEREF _Toc369455596 \h </w:instrText>
+              <w:instrText xml:space="preserve"> PAGEREF _Toc370042868 \h </w:instrText>
             </w:r>
             <w:r>
               <w:rPr>
@@ -1281,76 +1536,7 @@
                 <w:noProof/>
                 <w:webHidden/>
               </w:rPr>
-              <w:t>8</w:t>
-            </w:r>
-            <w:r>
-              <w:rPr>
-                <w:noProof/>
-                <w:webHidden/>
-              </w:rPr>
-              <w:fldChar w:fldCharType="end"/>
-            </w:r>
-          </w:hyperlink>
-        </w:p>
-        <w:p>
-          <w:pPr>
-            <w:pStyle w:val="TOC2"/>
-            <w:tabs>
-              <w:tab w:val="right" w:leader="dot" w:pos="9016"/>
-            </w:tabs>
-            <w:rPr>
-              <w:noProof/>
-              <w:lang w:val="en-GB" w:eastAsia="en-GB"/>
-            </w:rPr>
-          </w:pPr>
-          <w:hyperlink w:anchor="_Toc369455597" w:history="1">
-            <w:r>
-              <w:rPr>
-                <w:rStyle w:val="Hyperlink"/>
-                <w:noProof/>
-              </w:rPr>
-              <w:t>Problems during implementation</w:t>
-            </w:r>
-            <w:r>
-              <w:rPr>
-                <w:noProof/>
-                <w:webHidden/>
-              </w:rPr>
-              <w:tab/>
-            </w:r>
-            <w:r>
-              <w:rPr>
-                <w:noProof/>
-                <w:webHidden/>
-              </w:rPr>
-              <w:fldChar w:fldCharType="begin"/>
-            </w:r>
-            <w:r>
-              <w:rPr>
-                <w:noProof/>
-                <w:webHidden/>
-              </w:rPr>
-              <w:instrText xml:space="preserve"> PAGEREF _Toc369455597 \h </w:instrText>
-            </w:r>
-            <w:r>
-              <w:rPr>
-                <w:noProof/>
-                <w:webHidden/>
-              </w:rPr>
-            </w:r>
-            <w:r>
-              <w:rPr>
-                <w:noProof/>
-                <w:webHidden/>
-              </w:rPr>
-              <w:fldChar w:fldCharType="separate"/>
-            </w:r>
-            <w:r>
-              <w:rPr>
-                <w:noProof/>
-                <w:webHidden/>
-              </w:rPr>
-              <w:t>8</w:t>
+              <w:t>9</w:t>
             </w:r>
             <w:r>
               <w:rPr>
@@ -1373,13 +1559,13 @@
               <w:lang w:eastAsia="en-GB"/>
             </w:rPr>
           </w:pPr>
-          <w:hyperlink w:anchor="_Toc369455598" w:history="1">
+          <w:hyperlink w:anchor="_Toc370042869" w:history="1">
             <w:r>
               <w:rPr>
                 <w:rStyle w:val="Hyperlink"/>
                 <w:noProof/>
               </w:rPr>
-              <w:t>Results</w:t>
+              <w:t>Evaluation</w:t>
             </w:r>
             <w:r>
               <w:rPr>
@@ -1400,7 +1586,7 @@
                 <w:noProof/>
                 <w:webHidden/>
               </w:rPr>
-              <w:instrText xml:space="preserve"> PAGEREF _Toc369455598 \h </w:instrText>
+              <w:instrText xml:space="preserve"> PAGEREF _Toc370042869 \h </w:instrText>
             </w:r>
             <w:r>
               <w:rPr>
@@ -1420,7 +1606,7 @@
                 <w:noProof/>
                 <w:webHidden/>
               </w:rPr>
-              <w:t>9</w:t>
+              <w:t>10</w:t>
             </w:r>
             <w:r>
               <w:rPr>
@@ -1443,13 +1629,13 @@
               <w:lang w:eastAsia="en-GB"/>
             </w:rPr>
           </w:pPr>
-          <w:hyperlink w:anchor="_Toc369455599" w:history="1">
+          <w:hyperlink w:anchor="_Toc370042870" w:history="1">
             <w:r>
               <w:rPr>
                 <w:rStyle w:val="Hyperlink"/>
                 <w:noProof/>
               </w:rPr>
-              <w:t>Evaluation</w:t>
+              <w:t>Conclusion</w:t>
             </w:r>
             <w:r>
               <w:rPr>
@@ -1470,7 +1656,7 @@
                 <w:noProof/>
                 <w:webHidden/>
               </w:rPr>
-              <w:instrText xml:space="preserve"> PAGEREF _Toc369455599 \h </w:instrText>
+              <w:instrText xml:space="preserve"> PAGEREF _Toc370042870 \h </w:instrText>
             </w:r>
             <w:r>
               <w:rPr>
@@ -1490,7 +1676,7 @@
                 <w:noProof/>
                 <w:webHidden/>
               </w:rPr>
-              <w:t>10</w:t>
+              <w:t>11</w:t>
             </w:r>
             <w:r>
               <w:rPr>
@@ -1513,13 +1699,13 @@
               <w:lang w:eastAsia="en-GB"/>
             </w:rPr>
           </w:pPr>
-          <w:hyperlink w:anchor="_Toc369455600" w:history="1">
+          <w:hyperlink w:anchor="_Toc370042871" w:history="1">
             <w:r>
               <w:rPr>
                 <w:rStyle w:val="Hyperlink"/>
                 <w:noProof/>
               </w:rPr>
-              <w:t>Conclusion</w:t>
+              <w:t>Table of Figures</w:t>
             </w:r>
             <w:r>
               <w:rPr>
@@ -1540,7 +1726,7 @@
                 <w:noProof/>
                 <w:webHidden/>
               </w:rPr>
-              <w:instrText xml:space="preserve"> PAGEREF _Toc369455600 \h </w:instrText>
+              <w:instrText xml:space="preserve"> PAGEREF _Toc370042871 \h </w:instrText>
             </w:r>
             <w:r>
               <w:rPr>
@@ -1560,7 +1746,7 @@
                 <w:noProof/>
                 <w:webHidden/>
               </w:rPr>
-              <w:t>11</w:t>
+              <w:t>12</w:t>
             </w:r>
             <w:r>
               <w:rPr>
@@ -1583,13 +1769,13 @@
               <w:lang w:eastAsia="en-GB"/>
             </w:rPr>
           </w:pPr>
-          <w:hyperlink w:anchor="_Toc369455601" w:history="1">
+          <w:hyperlink w:anchor="_Toc370042872" w:history="1">
             <w:r>
               <w:rPr>
                 <w:rStyle w:val="Hyperlink"/>
                 <w:noProof/>
               </w:rPr>
-              <w:t>Table of Figures</w:t>
+              <w:t>Table of Charts</w:t>
             </w:r>
             <w:r>
               <w:rPr>
@@ -1610,7 +1796,7 @@
                 <w:noProof/>
                 <w:webHidden/>
               </w:rPr>
-              <w:instrText xml:space="preserve"> PAGEREF _Toc369455601 \h </w:instrText>
+              <w:instrText xml:space="preserve"> PAGEREF _Toc370042872 \h </w:instrText>
             </w:r>
             <w:r>
               <w:rPr>
@@ -1630,7 +1816,7 @@
                 <w:noProof/>
                 <w:webHidden/>
               </w:rPr>
-              <w:t>11</w:t>
+              <w:t>13</w:t>
             </w:r>
             <w:r>
               <w:rPr>
@@ -1653,13 +1839,13 @@
               <w:lang w:eastAsia="en-GB"/>
             </w:rPr>
           </w:pPr>
-          <w:hyperlink w:anchor="_Toc369455602" w:history="1">
+          <w:hyperlink w:anchor="_Toc370042873" w:history="1">
             <w:r>
               <w:rPr>
                 <w:rStyle w:val="Hyperlink"/>
                 <w:noProof/>
               </w:rPr>
-              <w:t>Table of Charts</w:t>
+              <w:t>Appendices</w:t>
             </w:r>
             <w:r>
               <w:rPr>
@@ -1680,7 +1866,7 @@
                 <w:noProof/>
                 <w:webHidden/>
               </w:rPr>
-              <w:instrText xml:space="preserve"> PAGEREF _Toc369455602 \h </w:instrText>
+              <w:instrText xml:space="preserve"> PAGEREF _Toc370042873 \h </w:instrText>
             </w:r>
             <w:r>
               <w:rPr>
@@ -1700,7 +1886,283 @@
                 <w:noProof/>
                 <w:webHidden/>
               </w:rPr>
-              <w:t>11</w:t>
+              <w:t>14</w:t>
+            </w:r>
+            <w:r>
+              <w:rPr>
+                <w:noProof/>
+                <w:webHidden/>
+              </w:rPr>
+              <w:fldChar w:fldCharType="end"/>
+            </w:r>
+          </w:hyperlink>
+        </w:p>
+        <w:p>
+          <w:pPr>
+            <w:pStyle w:val="TOC2"/>
+            <w:tabs>
+              <w:tab w:val="right" w:leader="dot" w:pos="9016"/>
+            </w:tabs>
+            <w:rPr>
+              <w:noProof/>
+              <w:lang w:val="en-GB" w:eastAsia="en-GB"/>
+            </w:rPr>
+          </w:pPr>
+          <w:hyperlink w:anchor="_Toc370042874" w:history="1">
+            <w:r>
+              <w:rPr>
+                <w:rStyle w:val="Hyperlink"/>
+                <w:noProof/>
+              </w:rPr>
+              <w:t>Appendix A. Project Initiation Document</w:t>
+            </w:r>
+            <w:r>
+              <w:rPr>
+                <w:noProof/>
+                <w:webHidden/>
+              </w:rPr>
+              <w:tab/>
+            </w:r>
+            <w:r>
+              <w:rPr>
+                <w:noProof/>
+                <w:webHidden/>
+              </w:rPr>
+              <w:fldChar w:fldCharType="begin"/>
+            </w:r>
+            <w:r>
+              <w:rPr>
+                <w:noProof/>
+                <w:webHidden/>
+              </w:rPr>
+              <w:instrText xml:space="preserve"> PAGEREF _Toc370042874 \h </w:instrText>
+            </w:r>
+            <w:r>
+              <w:rPr>
+                <w:noProof/>
+                <w:webHidden/>
+              </w:rPr>
+            </w:r>
+            <w:r>
+              <w:rPr>
+                <w:noProof/>
+                <w:webHidden/>
+              </w:rPr>
+              <w:fldChar w:fldCharType="separate"/>
+            </w:r>
+            <w:r>
+              <w:rPr>
+                <w:noProof/>
+                <w:webHidden/>
+              </w:rPr>
+              <w:t>14</w:t>
+            </w:r>
+            <w:r>
+              <w:rPr>
+                <w:noProof/>
+                <w:webHidden/>
+              </w:rPr>
+              <w:fldChar w:fldCharType="end"/>
+            </w:r>
+          </w:hyperlink>
+        </w:p>
+        <w:p>
+          <w:pPr>
+            <w:pStyle w:val="TOC2"/>
+            <w:tabs>
+              <w:tab w:val="right" w:leader="dot" w:pos="9016"/>
+            </w:tabs>
+            <w:rPr>
+              <w:noProof/>
+              <w:lang w:val="en-GB" w:eastAsia="en-GB"/>
+            </w:rPr>
+          </w:pPr>
+          <w:hyperlink w:anchor="_Toc370042875" w:history="1">
+            <w:r>
+              <w:rPr>
+                <w:rStyle w:val="Hyperlink"/>
+                <w:noProof/>
+              </w:rPr>
+              <w:t>Appendix B. Ethical Checklist</w:t>
+            </w:r>
+            <w:r>
+              <w:rPr>
+                <w:noProof/>
+                <w:webHidden/>
+              </w:rPr>
+              <w:tab/>
+            </w:r>
+            <w:r>
+              <w:rPr>
+                <w:noProof/>
+                <w:webHidden/>
+              </w:rPr>
+              <w:fldChar w:fldCharType="begin"/>
+            </w:r>
+            <w:r>
+              <w:rPr>
+                <w:noProof/>
+                <w:webHidden/>
+              </w:rPr>
+              <w:instrText xml:space="preserve"> PAGEREF _Toc370042875 \h </w:instrText>
+            </w:r>
+            <w:r>
+              <w:rPr>
+                <w:noProof/>
+                <w:webHidden/>
+              </w:rPr>
+            </w:r>
+            <w:r>
+              <w:rPr>
+                <w:noProof/>
+                <w:webHidden/>
+              </w:rPr>
+              <w:fldChar w:fldCharType="separate"/>
+            </w:r>
+            <w:r>
+              <w:rPr>
+                <w:noProof/>
+                <w:webHidden/>
+              </w:rPr>
+              <w:t>14</w:t>
+            </w:r>
+            <w:r>
+              <w:rPr>
+                <w:noProof/>
+                <w:webHidden/>
+              </w:rPr>
+              <w:fldChar w:fldCharType="end"/>
+            </w:r>
+          </w:hyperlink>
+        </w:p>
+        <w:p>
+          <w:pPr>
+            <w:pStyle w:val="TOC2"/>
+            <w:tabs>
+              <w:tab w:val="right" w:leader="dot" w:pos="9016"/>
+            </w:tabs>
+            <w:rPr>
+              <w:noProof/>
+              <w:lang w:val="en-GB" w:eastAsia="en-GB"/>
+            </w:rPr>
+          </w:pPr>
+          <w:hyperlink w:anchor="_Toc370042876" w:history="1">
+            <w:r>
+              <w:rPr>
+                <w:rStyle w:val="Hyperlink"/>
+                <w:noProof/>
+              </w:rPr>
+              <w:t>Appendix C. Initial Project Plan (Gannt Chart)</w:t>
+            </w:r>
+            <w:r>
+              <w:rPr>
+                <w:noProof/>
+                <w:webHidden/>
+              </w:rPr>
+              <w:tab/>
+            </w:r>
+            <w:r>
+              <w:rPr>
+                <w:noProof/>
+                <w:webHidden/>
+              </w:rPr>
+              <w:fldChar w:fldCharType="begin"/>
+            </w:r>
+            <w:r>
+              <w:rPr>
+                <w:noProof/>
+                <w:webHidden/>
+              </w:rPr>
+              <w:instrText xml:space="preserve"> PAGEREF _Toc370042876 \h </w:instrText>
+            </w:r>
+            <w:r>
+              <w:rPr>
+                <w:noProof/>
+                <w:webHidden/>
+              </w:rPr>
+            </w:r>
+            <w:r>
+              <w:rPr>
+                <w:noProof/>
+                <w:webHidden/>
+              </w:rPr>
+              <w:fldChar w:fldCharType="separate"/>
+            </w:r>
+            <w:r>
+              <w:rPr>
+                <w:noProof/>
+                <w:webHidden/>
+              </w:rPr>
+              <w:t>14</w:t>
+            </w:r>
+            <w:r>
+              <w:rPr>
+                <w:noProof/>
+                <w:webHidden/>
+              </w:rPr>
+              <w:fldChar w:fldCharType="end"/>
+            </w:r>
+          </w:hyperlink>
+        </w:p>
+        <w:p>
+          <w:pPr>
+            <w:pStyle w:val="TOC2"/>
+            <w:tabs>
+              <w:tab w:val="right" w:leader="dot" w:pos="9016"/>
+            </w:tabs>
+            <w:rPr>
+              <w:noProof/>
+              <w:lang w:val="en-GB" w:eastAsia="en-GB"/>
+            </w:rPr>
+          </w:pPr>
+          <w:hyperlink w:anchor="_Toc370042877" w:history="1">
+            <w:r>
+              <w:rPr>
+                <w:rStyle w:val="Hyperlink"/>
+                <w:noProof/>
+              </w:rPr>
+              <w:t>Appendix D. Final Project Plan (Gannt Chart)</w:t>
+            </w:r>
+            <w:r>
+              <w:rPr>
+                <w:noProof/>
+                <w:webHidden/>
+              </w:rPr>
+              <w:tab/>
+            </w:r>
+            <w:r>
+              <w:rPr>
+                <w:noProof/>
+                <w:webHidden/>
+              </w:rPr>
+              <w:fldChar w:fldCharType="begin"/>
+            </w:r>
+            <w:r>
+              <w:rPr>
+                <w:noProof/>
+                <w:webHidden/>
+              </w:rPr>
+              <w:instrText xml:space="preserve"> PAGEREF _Toc370042877 \h </w:instrText>
+            </w:r>
+            <w:r>
+              <w:rPr>
+                <w:noProof/>
+                <w:webHidden/>
+              </w:rPr>
+            </w:r>
+            <w:r>
+              <w:rPr>
+                <w:noProof/>
+                <w:webHidden/>
+              </w:rPr>
+              <w:fldChar w:fldCharType="separate"/>
+            </w:r>
+            <w:r>
+              <w:rPr>
+                <w:noProof/>
+                <w:webHidden/>
+              </w:rPr>
+              <w:t>14</w:t>
             </w:r>
             <w:r>
               <w:rPr>
@@ -1723,13 +2185,13 @@
               <w:lang w:eastAsia="en-GB"/>
             </w:rPr>
           </w:pPr>
-          <w:hyperlink w:anchor="_Toc369455603" w:history="1">
+          <w:hyperlink w:anchor="_Toc370042878" w:history="1">
             <w:r>
               <w:rPr>
                 <w:rStyle w:val="Hyperlink"/>
                 <w:noProof/>
               </w:rPr>
-              <w:t>Appendices</w:t>
+              <w:t>Glossary</w:t>
             </w:r>
             <w:r>
               <w:rPr>
@@ -1750,7 +2212,7 @@
                 <w:noProof/>
                 <w:webHidden/>
               </w:rPr>
-              <w:instrText xml:space="preserve"> PAGEREF _Toc369455603 \h </w:instrText>
+              <w:instrText xml:space="preserve"> PAGEREF _Toc370042878 \h </w:instrText>
             </w:r>
             <w:r>
               <w:rPr>
@@ -1770,283 +2232,7 @@
                 <w:noProof/>
                 <w:webHidden/>
               </w:rPr>
-              <w:t>12</w:t>
-            </w:r>
-            <w:r>
-              <w:rPr>
-                <w:noProof/>
-                <w:webHidden/>
-              </w:rPr>
-              <w:fldChar w:fldCharType="end"/>
-            </w:r>
-          </w:hyperlink>
-        </w:p>
-        <w:p>
-          <w:pPr>
-            <w:pStyle w:val="TOC2"/>
-            <w:tabs>
-              <w:tab w:val="right" w:leader="dot" w:pos="9016"/>
-            </w:tabs>
-            <w:rPr>
-              <w:noProof/>
-              <w:lang w:val="en-GB" w:eastAsia="en-GB"/>
-            </w:rPr>
-          </w:pPr>
-          <w:hyperlink w:anchor="_Toc369455604" w:history="1">
-            <w:r>
-              <w:rPr>
-                <w:rStyle w:val="Hyperlink"/>
-                <w:noProof/>
-              </w:rPr>
-              <w:t>Appendix A. Project Initiation Document</w:t>
-            </w:r>
-            <w:r>
-              <w:rPr>
-                <w:noProof/>
-                <w:webHidden/>
-              </w:rPr>
-              <w:tab/>
-            </w:r>
-            <w:r>
-              <w:rPr>
-                <w:noProof/>
-                <w:webHidden/>
-              </w:rPr>
-              <w:fldChar w:fldCharType="begin"/>
-            </w:r>
-            <w:r>
-              <w:rPr>
-                <w:noProof/>
-                <w:webHidden/>
-              </w:rPr>
-              <w:instrText xml:space="preserve"> PAGEREF _Toc369455604 \h </w:instrText>
-            </w:r>
-            <w:r>
-              <w:rPr>
-                <w:noProof/>
-                <w:webHidden/>
-              </w:rPr>
-            </w:r>
-            <w:r>
-              <w:rPr>
-                <w:noProof/>
-                <w:webHidden/>
-              </w:rPr>
-              <w:fldChar w:fldCharType="separate"/>
-            </w:r>
-            <w:r>
-              <w:rPr>
-                <w:noProof/>
-                <w:webHidden/>
-              </w:rPr>
-              <w:t>12</w:t>
-            </w:r>
-            <w:r>
-              <w:rPr>
-                <w:noProof/>
-                <w:webHidden/>
-              </w:rPr>
-              <w:fldChar w:fldCharType="end"/>
-            </w:r>
-          </w:hyperlink>
-        </w:p>
-        <w:p>
-          <w:pPr>
-            <w:pStyle w:val="TOC2"/>
-            <w:tabs>
-              <w:tab w:val="right" w:leader="dot" w:pos="9016"/>
-            </w:tabs>
-            <w:rPr>
-              <w:noProof/>
-              <w:lang w:val="en-GB" w:eastAsia="en-GB"/>
-            </w:rPr>
-          </w:pPr>
-          <w:hyperlink w:anchor="_Toc369455605" w:history="1">
-            <w:r>
-              <w:rPr>
-                <w:rStyle w:val="Hyperlink"/>
-                <w:noProof/>
-              </w:rPr>
-              <w:t>Appendix B. Ethical Checklist</w:t>
-            </w:r>
-            <w:r>
-              <w:rPr>
-                <w:noProof/>
-                <w:webHidden/>
-              </w:rPr>
-              <w:tab/>
-            </w:r>
-            <w:r>
-              <w:rPr>
-                <w:noProof/>
-                <w:webHidden/>
-              </w:rPr>
-              <w:fldChar w:fldCharType="begin"/>
-            </w:r>
-            <w:r>
-              <w:rPr>
-                <w:noProof/>
-                <w:webHidden/>
-              </w:rPr>
-              <w:instrText xml:space="preserve"> PAGEREF _Toc369455605 \h </w:instrText>
-            </w:r>
-            <w:r>
-              <w:rPr>
-                <w:noProof/>
-                <w:webHidden/>
-              </w:rPr>
-            </w:r>
-            <w:r>
-              <w:rPr>
-                <w:noProof/>
-                <w:webHidden/>
-              </w:rPr>
-              <w:fldChar w:fldCharType="separate"/>
-            </w:r>
-            <w:r>
-              <w:rPr>
-                <w:noProof/>
-                <w:webHidden/>
-              </w:rPr>
-              <w:t>12</w:t>
-            </w:r>
-            <w:r>
-              <w:rPr>
-                <w:noProof/>
-                <w:webHidden/>
-              </w:rPr>
-              <w:fldChar w:fldCharType="end"/>
-            </w:r>
-          </w:hyperlink>
-        </w:p>
-        <w:p>
-          <w:pPr>
-            <w:pStyle w:val="TOC2"/>
-            <w:tabs>
-              <w:tab w:val="right" w:leader="dot" w:pos="9016"/>
-            </w:tabs>
-            <w:rPr>
-              <w:noProof/>
-              <w:lang w:val="en-GB" w:eastAsia="en-GB"/>
-            </w:rPr>
-          </w:pPr>
-          <w:hyperlink w:anchor="_Toc369455606" w:history="1">
-            <w:r>
-              <w:rPr>
-                <w:rStyle w:val="Hyperlink"/>
-                <w:noProof/>
-              </w:rPr>
-              <w:t>Appendix C. Initial Project Plan (Gannt Chart)</w:t>
-            </w:r>
-            <w:r>
-              <w:rPr>
-                <w:noProof/>
-                <w:webHidden/>
-              </w:rPr>
-              <w:tab/>
-            </w:r>
-            <w:r>
-              <w:rPr>
-                <w:noProof/>
-                <w:webHidden/>
-              </w:rPr>
-              <w:fldChar w:fldCharType="begin"/>
-            </w:r>
-            <w:r>
-              <w:rPr>
-                <w:noProof/>
-                <w:webHidden/>
-              </w:rPr>
-              <w:instrText xml:space="preserve"> PAGEREF _Toc369455606 \h </w:instrText>
-            </w:r>
-            <w:r>
-              <w:rPr>
-                <w:noProof/>
-                <w:webHidden/>
-              </w:rPr>
-            </w:r>
-            <w:r>
-              <w:rPr>
-                <w:noProof/>
-                <w:webHidden/>
-              </w:rPr>
-              <w:fldChar w:fldCharType="separate"/>
-            </w:r>
-            <w:r>
-              <w:rPr>
-                <w:noProof/>
-                <w:webHidden/>
-              </w:rPr>
-              <w:t>12</w:t>
-            </w:r>
-            <w:r>
-              <w:rPr>
-                <w:noProof/>
-                <w:webHidden/>
-              </w:rPr>
-              <w:fldChar w:fldCharType="end"/>
-            </w:r>
-          </w:hyperlink>
-        </w:p>
-        <w:p>
-          <w:pPr>
-            <w:pStyle w:val="TOC2"/>
-            <w:tabs>
-              <w:tab w:val="right" w:leader="dot" w:pos="9016"/>
-            </w:tabs>
-            <w:rPr>
-              <w:noProof/>
-              <w:lang w:val="en-GB" w:eastAsia="en-GB"/>
-            </w:rPr>
-          </w:pPr>
-          <w:hyperlink w:anchor="_Toc369455607" w:history="1">
-            <w:r>
-              <w:rPr>
-                <w:rStyle w:val="Hyperlink"/>
-                <w:noProof/>
-              </w:rPr>
-              <w:t>Appendix D. Final Project Plan (Gannt Chart)</w:t>
-            </w:r>
-            <w:r>
-              <w:rPr>
-                <w:noProof/>
-                <w:webHidden/>
-              </w:rPr>
-              <w:tab/>
-            </w:r>
-            <w:r>
-              <w:rPr>
-                <w:noProof/>
-                <w:webHidden/>
-              </w:rPr>
-              <w:fldChar w:fldCharType="begin"/>
-            </w:r>
-            <w:r>
-              <w:rPr>
-                <w:noProof/>
-                <w:webHidden/>
-              </w:rPr>
-              <w:instrText xml:space="preserve"> PAGEREF _Toc369455607 \h </w:instrText>
-            </w:r>
-            <w:r>
-              <w:rPr>
-                <w:noProof/>
-                <w:webHidden/>
-              </w:rPr>
-            </w:r>
-            <w:r>
-              <w:rPr>
-                <w:noProof/>
-                <w:webHidden/>
-              </w:rPr>
-              <w:fldChar w:fldCharType="separate"/>
-            </w:r>
-            <w:r>
-              <w:rPr>
-                <w:noProof/>
-                <w:webHidden/>
-              </w:rPr>
-              <w:t>12</w:t>
+              <w:t>15</w:t>
             </w:r>
             <w:r>
               <w:rPr>
@@ -2069,13 +2255,13 @@
               <w:lang w:eastAsia="en-GB"/>
             </w:rPr>
           </w:pPr>
-          <w:hyperlink w:anchor="_Toc369455608" w:history="1">
+          <w:hyperlink w:anchor="_Toc370042879" w:history="1">
             <w:r>
               <w:rPr>
                 <w:rStyle w:val="Hyperlink"/>
                 <w:noProof/>
               </w:rPr>
-              <w:t>Glossary</w:t>
+              <w:t>Bibliography &amp; Citations</w:t>
             </w:r>
             <w:r>
               <w:rPr>
@@ -2096,7 +2282,7 @@
                 <w:noProof/>
                 <w:webHidden/>
               </w:rPr>
-              <w:instrText xml:space="preserve"> PAGEREF _Toc369455608 \h </w:instrText>
+              <w:instrText xml:space="preserve"> PAGEREF _Toc370042879 \h </w:instrText>
             </w:r>
             <w:r>
               <w:rPr>
@@ -2116,77 +2302,7 @@
                 <w:noProof/>
                 <w:webHidden/>
               </w:rPr>
-              <w:t>13</w:t>
-            </w:r>
-            <w:r>
-              <w:rPr>
-                <w:noProof/>
-                <w:webHidden/>
-              </w:rPr>
-              <w:fldChar w:fldCharType="end"/>
-            </w:r>
-          </w:hyperlink>
-        </w:p>
-        <w:p>
-          <w:pPr>
-            <w:pStyle w:val="TOC1"/>
-            <w:tabs>
-              <w:tab w:val="right" w:leader="dot" w:pos="9016"/>
-            </w:tabs>
-            <w:rPr>
-              <w:rFonts w:eastAsiaTheme="minorEastAsia"/>
-              <w:noProof/>
-              <w:lang w:eastAsia="en-GB"/>
-            </w:rPr>
-          </w:pPr>
-          <w:hyperlink w:anchor="_Toc369455609" w:history="1">
-            <w:r>
-              <w:rPr>
-                <w:rStyle w:val="Hyperlink"/>
-                <w:noProof/>
-              </w:rPr>
-              <w:t>Bibliography &amp; Citations</w:t>
-            </w:r>
-            <w:r>
-              <w:rPr>
-                <w:noProof/>
-                <w:webHidden/>
-              </w:rPr>
-              <w:tab/>
-            </w:r>
-            <w:r>
-              <w:rPr>
-                <w:noProof/>
-                <w:webHidden/>
-              </w:rPr>
-              <w:fldChar w:fldCharType="begin"/>
-            </w:r>
-            <w:r>
-              <w:rPr>
-                <w:noProof/>
-                <w:webHidden/>
-              </w:rPr>
-              <w:instrText xml:space="preserve"> PAGEREF _Toc369455609 \h </w:instrText>
-            </w:r>
-            <w:r>
-              <w:rPr>
-                <w:noProof/>
-                <w:webHidden/>
-              </w:rPr>
-            </w:r>
-            <w:r>
-              <w:rPr>
-                <w:noProof/>
-                <w:webHidden/>
-              </w:rPr>
-              <w:fldChar w:fldCharType="separate"/>
-            </w:r>
-            <w:r>
-              <w:rPr>
-                <w:noProof/>
-                <w:webHidden/>
-              </w:rPr>
-              <w:t>14</w:t>
+              <w:t>16</w:t>
             </w:r>
             <w:r>
               <w:rPr>
@@ -2213,11 +2329,11 @@
       <w:pPr>
         <w:pStyle w:val="Heading1"/>
       </w:pPr>
-      <w:bookmarkStart w:id="0" w:name="_Toc369455580"/>
+      <w:bookmarkStart w:id="1" w:name="_Toc370042849"/>
       <w:r>
         <w:t>Abstract</w:t>
       </w:r>
-      <w:bookmarkEnd w:id="0"/>
+      <w:bookmarkEnd w:id="1"/>
     </w:p>
     <w:p>
       <w:pPr>
@@ -2239,12 +2355,12 @@
       <w:pPr>
         <w:pStyle w:val="Heading1"/>
       </w:pPr>
-      <w:bookmarkStart w:id="1" w:name="_Toc369455581"/>
+      <w:bookmarkStart w:id="2" w:name="_Toc370042850"/>
       <w:r>
         <w:lastRenderedPageBreak/>
         <w:t>Acknowledgements</w:t>
       </w:r>
-      <w:bookmarkEnd w:id="1"/>
+      <w:bookmarkEnd w:id="2"/>
     </w:p>
     <w:p>
       <w:pPr>
@@ -2266,12 +2382,12 @@
       <w:pPr>
         <w:pStyle w:val="Heading1"/>
       </w:pPr>
-      <w:bookmarkStart w:id="2" w:name="_Toc369455582"/>
+      <w:bookmarkStart w:id="3" w:name="_Toc370042851"/>
       <w:r>
         <w:lastRenderedPageBreak/>
         <w:t>Introduction</w:t>
       </w:r>
-      <w:bookmarkEnd w:id="2"/>
+      <w:bookmarkEnd w:id="3"/>
     </w:p>
     <w:p>
       <w:pPr>
@@ -2280,14 +2396,14 @@
           <w:lang w:val="en-US" w:eastAsia="ja-JP"/>
         </w:rPr>
       </w:pPr>
-      <w:bookmarkStart w:id="3" w:name="_Toc369455583"/>
+      <w:bookmarkStart w:id="4" w:name="_Toc370042852"/>
       <w:r>
         <w:rPr>
           <w:lang w:val="en-US" w:eastAsia="ja-JP"/>
         </w:rPr>
         <w:t>Project Introduction</w:t>
       </w:r>
-      <w:bookmarkEnd w:id="3"/>
+      <w:bookmarkEnd w:id="4"/>
     </w:p>
     <w:p>
       <w:pPr>
@@ -2590,14 +2706,14 @@
           <w:lang w:val="en-US" w:eastAsia="ja-JP"/>
         </w:rPr>
       </w:pPr>
-      <w:bookmarkStart w:id="4" w:name="_Toc369455584"/>
+      <w:bookmarkStart w:id="5" w:name="_Toc370042853"/>
       <w:r>
         <w:rPr>
           <w:lang w:val="en-US" w:eastAsia="ja-JP"/>
         </w:rPr>
         <w:t>Comparison of MySQL and MongoDB</w:t>
       </w:r>
-      <w:bookmarkEnd w:id="4"/>
+      <w:bookmarkEnd w:id="5"/>
     </w:p>
     <w:p>
       <w:pPr>
@@ -2743,8 +2859,8 @@
           <w:lang w:val="en-US" w:eastAsia="ja-JP"/>
         </w:rPr>
       </w:pPr>
-      <w:bookmarkStart w:id="5" w:name="_Toc369455368"/>
-      <w:bookmarkStart w:id="6" w:name="_Ref369455029"/>
+      <w:bookmarkStart w:id="6" w:name="_Toc369455368"/>
+      <w:bookmarkStart w:id="7" w:name="_Ref369455029"/>
       <w:r>
         <w:t xml:space="preserve">Figure </w:t>
       </w:r>
@@ -2763,14 +2879,14 @@
         </w:rPr>
         <w:t>i</w:t>
       </w:r>
-      <w:bookmarkEnd w:id="5"/>
+      <w:bookmarkEnd w:id="6"/>
       <w:r>
         <w:rPr>
           <w:noProof/>
         </w:rPr>
         <w:fldChar w:fldCharType="end"/>
       </w:r>
-      <w:bookmarkEnd w:id="6"/>
+      <w:bookmarkEnd w:id="7"/>
     </w:p>
     <w:p>
       <w:pPr>
@@ -2894,8 +3010,8 @@
       <w:pPr>
         <w:pStyle w:val="Caption"/>
       </w:pPr>
-      <w:bookmarkStart w:id="7" w:name="_Toc369455369"/>
-      <w:bookmarkStart w:id="8" w:name="_Ref369455046"/>
+      <w:bookmarkStart w:id="8" w:name="_Toc369455369"/>
+      <w:bookmarkStart w:id="9" w:name="_Ref369455046"/>
       <w:r>
         <w:t xml:space="preserve">Figure </w:t>
       </w:r>
@@ -2914,14 +3030,14 @@
         </w:rPr>
         <w:t>ii</w:t>
       </w:r>
-      <w:bookmarkEnd w:id="7"/>
+      <w:bookmarkEnd w:id="8"/>
       <w:r>
         <w:rPr>
           <w:noProof/>
         </w:rPr>
         <w:fldChar w:fldCharType="end"/>
       </w:r>
-      <w:bookmarkEnd w:id="8"/>
+      <w:bookmarkEnd w:id="9"/>
     </w:p>
     <w:p>
       <w:pPr>
@@ -2944,14 +3060,14 @@
           <w:lang w:val="en-US" w:eastAsia="ja-JP"/>
         </w:rPr>
       </w:pPr>
-      <w:bookmarkStart w:id="9" w:name="_Toc369455585"/>
+      <w:bookmarkStart w:id="10" w:name="_Toc370042854"/>
       <w:r>
         <w:rPr>
           <w:lang w:val="en-US" w:eastAsia="ja-JP"/>
         </w:rPr>
         <w:t>Aim</w:t>
       </w:r>
-      <w:bookmarkEnd w:id="9"/>
+      <w:bookmarkEnd w:id="10"/>
     </w:p>
     <w:p>
       <w:pPr>
@@ -2960,14 +3076,14 @@
           <w:lang w:val="en-US" w:eastAsia="ja-JP"/>
         </w:rPr>
       </w:pPr>
-      <w:bookmarkStart w:id="10" w:name="_Toc369455586"/>
+      <w:bookmarkStart w:id="11" w:name="_Toc370042855"/>
       <w:r>
         <w:rPr>
           <w:lang w:val="en-US" w:eastAsia="ja-JP"/>
         </w:rPr>
         <w:t>Objectives</w:t>
       </w:r>
-      <w:bookmarkEnd w:id="10"/>
+      <w:bookmarkEnd w:id="11"/>
     </w:p>
     <w:p>
       <w:pPr>
@@ -2989,22 +3105,22 @@
       <w:pPr>
         <w:pStyle w:val="Heading1"/>
       </w:pPr>
-      <w:bookmarkStart w:id="11" w:name="_Toc369455587"/>
+      <w:bookmarkStart w:id="12" w:name="_Toc370042856"/>
       <w:r>
         <w:lastRenderedPageBreak/>
         <w:t>Analysis</w:t>
       </w:r>
-      <w:bookmarkEnd w:id="11"/>
+      <w:bookmarkEnd w:id="12"/>
     </w:p>
     <w:p>
       <w:pPr>
         <w:pStyle w:val="Heading2"/>
       </w:pPr>
-      <w:bookmarkStart w:id="12" w:name="_Toc369455588"/>
+      <w:bookmarkStart w:id="13" w:name="_Toc370042857"/>
       <w:r>
         <w:t>Literature Review</w:t>
       </w:r>
-      <w:bookmarkEnd w:id="12"/>
+      <w:bookmarkEnd w:id="13"/>
     </w:p>
     <w:p>
       <w:pPr>
@@ -3018,11 +3134,11 @@
       <w:pPr>
         <w:pStyle w:val="Heading2"/>
       </w:pPr>
-      <w:bookmarkStart w:id="13" w:name="_Toc369455589"/>
+      <w:bookmarkStart w:id="14" w:name="_Toc370042858"/>
       <w:r>
         <w:t>Research Questions</w:t>
       </w:r>
-      <w:bookmarkEnd w:id="13"/>
+      <w:bookmarkEnd w:id="14"/>
     </w:p>
     <w:p>
       <w:r>
@@ -3052,12 +3168,12 @@
       <w:pPr>
         <w:pStyle w:val="Heading1"/>
       </w:pPr>
-      <w:bookmarkStart w:id="14" w:name="_Toc369455590"/>
+      <w:bookmarkStart w:id="15" w:name="_Toc370042859"/>
       <w:r>
         <w:lastRenderedPageBreak/>
         <w:t>Design</w:t>
       </w:r>
-      <w:bookmarkEnd w:id="14"/>
+      <w:bookmarkEnd w:id="15"/>
     </w:p>
     <w:p>
       <w:pPr>
@@ -3066,14 +3182,14 @@
           <w:lang w:val="en-US" w:eastAsia="ja-JP"/>
         </w:rPr>
       </w:pPr>
-      <w:bookmarkStart w:id="15" w:name="_Toc369455591"/>
+      <w:bookmarkStart w:id="16" w:name="_Toc370042860"/>
       <w:r>
         <w:rPr>
           <w:lang w:val="en-US" w:eastAsia="ja-JP"/>
         </w:rPr>
         <w:t>Tools Used</w:t>
       </w:r>
-      <w:bookmarkEnd w:id="15"/>
+      <w:bookmarkEnd w:id="16"/>
     </w:p>
     <w:p>
       <w:pPr>
@@ -3096,8 +3212,17 @@
         <w:rPr>
           <w:lang w:val="en-US" w:eastAsia="ja-JP"/>
         </w:rPr>
-        <w:t>http://www.textpad.com/</w:t>
-      </w:r>
+        <w:t>(</w:t>
+      </w:r>
+      <w:hyperlink r:id="rId11" w:history="1">
+        <w:r>
+          <w:rPr>
+            <w:rStyle w:val="Hyperlink"/>
+            <w:lang w:val="en-US" w:eastAsia="ja-JP"/>
+          </w:rPr>
+          <w:t>http://www.textpad.com/</w:t>
+        </w:r>
+      </w:hyperlink>
       <w:r>
         <w:rPr>
           <w:lang w:val="en-US" w:eastAsia="ja-JP"/>
@@ -3120,9 +3245,75 @@
         <w:rPr>
           <w:lang w:val="en-US" w:eastAsia="ja-JP"/>
         </w:rPr>
+        <w:t>EditPad Pro (</w:t>
+      </w:r>
+      <w:hyperlink r:id="rId12" w:history="1">
+        <w:r>
+          <w:rPr>
+            <w:rStyle w:val="Hyperlink"/>
+            <w:lang w:val="en-US" w:eastAsia="ja-JP"/>
+          </w:rPr>
+          <w:t>http://www.editpadpro.com/</w:t>
+        </w:r>
+      </w:hyperlink>
+      <w:r>
+        <w:rPr>
+          <w:lang w:val="en-US" w:eastAsia="ja-JP"/>
+        </w:rPr>
+        <w:t>)</w:t>
+      </w:r>
+    </w:p>
+    <w:p>
+      <w:pPr>
+        <w:pStyle w:val="ListParagraph"/>
+        <w:numPr>
+          <w:ilvl w:val="0"/>
+          <w:numId w:val="5"/>
+        </w:numPr>
+        <w:rPr>
+          <w:lang w:val="en-US" w:eastAsia="ja-JP"/>
+        </w:rPr>
+      </w:pPr>
+      <w:r>
+        <w:rPr>
+          <w:lang w:val="en-US" w:eastAsia="ja-JP"/>
+        </w:rPr>
+        <w:t>UltraEdit (</w:t>
+      </w:r>
+      <w:hyperlink r:id="rId13" w:history="1">
+        <w:r>
+          <w:rPr>
+            <w:rStyle w:val="Hyperlink"/>
+            <w:lang w:val="en-US" w:eastAsia="ja-JP"/>
+          </w:rPr>
+          <w:t>http://www.ultraedit.com/</w:t>
+        </w:r>
+      </w:hyperlink>
+      <w:r>
+        <w:rPr>
+          <w:lang w:val="en-US" w:eastAsia="ja-JP"/>
+        </w:rPr>
+        <w:t>)</w:t>
+      </w:r>
+    </w:p>
+    <w:p>
+      <w:pPr>
+        <w:pStyle w:val="ListParagraph"/>
+        <w:numPr>
+          <w:ilvl w:val="0"/>
+          <w:numId w:val="5"/>
+        </w:numPr>
+        <w:rPr>
+          <w:lang w:val="en-US" w:eastAsia="ja-JP"/>
+        </w:rPr>
+      </w:pPr>
+      <w:r>
+        <w:rPr>
+          <w:lang w:val="en-US" w:eastAsia="ja-JP"/>
+        </w:rPr>
         <w:t>Large Text File Viewer (</w:t>
       </w:r>
-      <w:hyperlink r:id="rId11" w:history="1">
+      <w:hyperlink r:id="rId14" w:history="1">
         <w:r>
           <w:rPr>
             <w:rStyle w:val="Hyperlink"/>
@@ -3181,14 +3372,37 @@
           <w:lang w:val="en-US" w:eastAsia="ja-JP"/>
         </w:rPr>
       </w:pPr>
-      <w:bookmarkStart w:id="16" w:name="_Toc369455592"/>
+      <w:bookmarkStart w:id="17" w:name="_Toc370042861"/>
+      <w:r>
+        <w:rPr>
+          <w:lang w:val="en-US" w:eastAsia="ja-JP"/>
+        </w:rPr>
+        <w:t>Hardware</w:t>
+      </w:r>
+      <w:bookmarkEnd w:id="17"/>
+    </w:p>
+    <w:p>
+      <w:pPr>
+        <w:rPr>
+          <w:lang w:val="en-US" w:eastAsia="ja-JP"/>
+        </w:rPr>
+      </w:pPr>
+    </w:p>
+    <w:p>
+      <w:pPr>
+        <w:pStyle w:val="Heading2"/>
+        <w:rPr>
+          <w:lang w:val="en-US" w:eastAsia="ja-JP"/>
+        </w:rPr>
+      </w:pPr>
+      <w:bookmarkStart w:id="18" w:name="_Toc370042862"/>
       <w:r>
         <w:rPr>
           <w:lang w:val="en-US" w:eastAsia="ja-JP"/>
         </w:rPr>
         <w:t>Data Set</w:t>
       </w:r>
-      <w:bookmarkEnd w:id="16"/>
+      <w:bookmarkEnd w:id="18"/>
     </w:p>
     <w:p>
       <w:pPr>
@@ -3394,7 +3608,7 @@
       <w:r>
         <w:t xml:space="preserve">: </w:t>
       </w:r>
-      <w:hyperlink r:id="rId12" w:history="1">
+      <w:hyperlink r:id="rId15" w:history="1">
         <w:proofErr w:type="spellStart"/>
         <w:r>
           <w:rPr>
@@ -3407,7 +3621,7 @@
       <w:r>
         <w:t xml:space="preserve">, e.g. </w:t>
       </w:r>
-      <w:hyperlink r:id="rId13" w:history="1">
+      <w:hyperlink r:id="rId16" w:history="1">
         <w:r>
           <w:rPr>
             <w:rStyle w:val="Hyperlink"/>
@@ -3449,7 +3663,7 @@
       <w:r>
         <w:t xml:space="preserve">: id of the user, e.g. </w:t>
       </w:r>
-      <w:hyperlink r:id="rId14" w:history="1">
+      <w:hyperlink r:id="rId17" w:history="1">
         <w:r>
           <w:rPr>
             <w:rStyle w:val="Hyperlink"/>
@@ -3600,14 +3814,14 @@
           <w:lang w:val="en-US" w:eastAsia="ja-JP"/>
         </w:rPr>
       </w:pPr>
-      <w:bookmarkStart w:id="17" w:name="_Toc369455593"/>
+      <w:bookmarkStart w:id="19" w:name="_Toc370042863"/>
       <w:r>
         <w:rPr>
           <w:lang w:val="en-US" w:eastAsia="ja-JP"/>
         </w:rPr>
         <w:t>System Design</w:t>
       </w:r>
-      <w:bookmarkEnd w:id="17"/>
+      <w:bookmarkEnd w:id="19"/>
     </w:p>
     <w:p>
       <w:pPr>
@@ -3638,7 +3852,14 @@
         <w:rPr>
           <w:lang w:val="en-US" w:eastAsia="ja-JP"/>
         </w:rPr>
-        <w:t xml:space="preserve"> This work will be carried out on the original dataset so that it can be used without further editing by both database technologies being used in this project.</w:t>
+        <w:t xml:space="preserve"> This work will </w:t>
+      </w:r>
+      <w:r>
+        <w:rPr>
+          <w:lang w:val="en-US" w:eastAsia="ja-JP"/>
+        </w:rPr>
+        <w:lastRenderedPageBreak/>
+        <w:t>be carried out on the original dataset so that it can be used without further editing by both database technologies being used in this project.</w:t>
       </w:r>
     </w:p>
     <w:p>
@@ -3668,15 +3889,14 @@
           <w:lang w:val="en-US" w:eastAsia="ja-JP"/>
         </w:rPr>
       </w:pPr>
-      <w:bookmarkStart w:id="18" w:name="_Toc369455594"/>
-      <w:r>
-        <w:rPr>
-          <w:lang w:val="en-US" w:eastAsia="ja-JP"/>
-        </w:rPr>
-        <w:lastRenderedPageBreak/>
+      <w:bookmarkStart w:id="20" w:name="_Toc370042864"/>
+      <w:r>
+        <w:rPr>
+          <w:lang w:val="en-US" w:eastAsia="ja-JP"/>
+        </w:rPr>
         <w:t>Example of MongoDB document:</w:t>
       </w:r>
-      <w:bookmarkEnd w:id="18"/>
+      <w:bookmarkEnd w:id="20"/>
     </w:p>
     <w:p>
       <w:pPr>
@@ -3939,14 +4159,14 @@
           <w:lang w:val="en-US" w:eastAsia="ja-JP"/>
         </w:rPr>
       </w:pPr>
-      <w:bookmarkStart w:id="19" w:name="_Toc369455595"/>
+      <w:bookmarkStart w:id="21" w:name="_Toc370042865"/>
       <w:r>
         <w:rPr>
           <w:lang w:val="en-US" w:eastAsia="ja-JP"/>
         </w:rPr>
         <w:t>Test Design</w:t>
       </w:r>
-      <w:bookmarkEnd w:id="19"/>
+      <w:bookmarkEnd w:id="21"/>
     </w:p>
     <w:p>
       <w:pPr>
@@ -3981,12 +4201,12 @@
       <w:pPr>
         <w:pStyle w:val="Heading1"/>
       </w:pPr>
-      <w:bookmarkStart w:id="20" w:name="_Toc369455596"/>
+      <w:bookmarkStart w:id="22" w:name="_Toc370042866"/>
       <w:r>
         <w:lastRenderedPageBreak/>
         <w:t>Implementation</w:t>
       </w:r>
-      <w:bookmarkEnd w:id="20"/>
+      <w:bookmarkEnd w:id="22"/>
     </w:p>
     <w:p>
       <w:pPr>
@@ -4009,14 +4229,14 @@
           <w:lang w:val="en-US" w:eastAsia="ja-JP"/>
         </w:rPr>
       </w:pPr>
-      <w:bookmarkStart w:id="21" w:name="_Toc369455597"/>
+      <w:bookmarkStart w:id="23" w:name="_Toc370042867"/>
       <w:r>
         <w:rPr>
           <w:lang w:val="en-US" w:eastAsia="ja-JP"/>
         </w:rPr>
         <w:t>Problems during implementation</w:t>
       </w:r>
-      <w:bookmarkEnd w:id="21"/>
+      <w:bookmarkEnd w:id="23"/>
     </w:p>
     <w:p>
       <w:pPr>
@@ -4147,72 +4367,106 @@
         </w:rPr>
         <w:t xml:space="preserve">t from one program into another, </w:t>
       </w:r>
-      <w:bookmarkStart w:id="22" w:name="_GoBack"/>
-      <w:bookmarkEnd w:id="22"/>
       <w:r>
         <w:rPr>
           <w:lang w:val="en-US" w:eastAsia="ja-JP"/>
         </w:rPr>
         <w:t xml:space="preserve">from Large Text Viewer into TextPad or Notepad++. Both of the programs that would allow macros to be programmed for the replacement of text, for example the </w:t>
       </w:r>
+      <w:r>
+        <w:rPr>
+          <w:lang w:val="en-US" w:eastAsia="ja-JP"/>
+        </w:rPr>
+        <w:t>quotation mark</w:t>
+      </w:r>
+      <w:r>
+        <w:rPr>
+          <w:lang w:val="en-US" w:eastAsia="ja-JP"/>
+        </w:rPr>
+        <w:t xml:space="preserve"> character or the phrase </w:t>
+      </w:r>
+      <w:r>
+        <w:rPr>
+          <w:lang w:val="en-US" w:eastAsia="ja-JP"/>
+        </w:rPr>
+        <w:t>‘</w:t>
+      </w:r>
+      <w:r>
+        <w:rPr>
+          <w:lang w:val="en-US" w:eastAsia="ja-JP"/>
+        </w:rPr>
+        <w:t>product/productId</w:t>
+      </w:r>
+      <w:r>
+        <w:rPr>
+          <w:lang w:val="en-US" w:eastAsia="ja-JP"/>
+        </w:rPr>
+        <w:t>’</w:t>
+      </w:r>
+      <w:r>
+        <w:rPr>
+          <w:lang w:val="en-US" w:eastAsia="ja-JP"/>
+        </w:rPr>
+        <w:t xml:space="preserve">. The initial tests were done using copy and paste from the Large Text Viewer, (LTV), </w:t>
+      </w:r>
       <w:proofErr w:type="gramStart"/>
       <w:r>
         <w:rPr>
           <w:lang w:val="en-US" w:eastAsia="ja-JP"/>
         </w:rPr>
-        <w:t>“ character</w:t>
+        <w:t>program</w:t>
       </w:r>
       <w:proofErr w:type="gramEnd"/>
       <w:r>
         <w:rPr>
           <w:lang w:val="en-US" w:eastAsia="ja-JP"/>
         </w:rPr>
-        <w:t xml:space="preserve"> or the phrase product/productId. The initial tests were done using copy and paste from the Large Text Viewer, (LTV), </w:t>
+        <w:t xml:space="preserve"> into TextPad and although the macros ran successfully the copying of a few thousand lines at a time into the program proved to be too </w:t>
+      </w:r>
+      <w:r>
+        <w:rPr>
+          <w:lang w:eastAsia="ja-JP"/>
+        </w:rPr>
+        <w:t>labour</w:t>
+      </w:r>
+      <w:r>
+        <w:rPr>
+          <w:lang w:val="en-US" w:eastAsia="ja-JP"/>
+        </w:rPr>
+        <w:t xml:space="preserve"> intensive.</w:t>
+      </w:r>
+    </w:p>
+    <w:p>
+      <w:pPr>
+        <w:jc w:val="both"/>
+        <w:rPr>
+          <w:lang w:val="en-US" w:eastAsia="ja-JP"/>
+        </w:rPr>
+      </w:pPr>
+      <w:r>
+        <w:rPr>
+          <w:lang w:val="en-US" w:eastAsia="ja-JP"/>
+        </w:rPr>
+        <w:t xml:space="preserve">A new approach was required and </w:t>
+      </w:r>
+      <w:r>
+        <w:rPr>
+          <w:lang w:val="en-US" w:eastAsia="ja-JP"/>
+        </w:rPr>
+        <w:t xml:space="preserve">the programs tested were EditPad Lite, EditPad Pro and UltraEdit. The final choice was EditPad Pro; the lite version did not allow files of over </w:t>
       </w:r>
       <w:proofErr w:type="gramStart"/>
       <w:r>
         <w:rPr>
           <w:lang w:val="en-US" w:eastAsia="ja-JP"/>
         </w:rPr>
-        <w:t>program</w:t>
+        <w:t>2Gb</w:t>
       </w:r>
       <w:proofErr w:type="gramEnd"/>
       <w:r>
         <w:rPr>
           <w:lang w:val="en-US" w:eastAsia="ja-JP"/>
         </w:rPr>
-        <w:t xml:space="preserve"> into TextPad and although the macros ran successfully the copying of a few thousand lines at a time into the program proved to be too </w:t>
-      </w:r>
-      <w:r>
-        <w:rPr>
-          <w:lang w:eastAsia="ja-JP"/>
-        </w:rPr>
-        <w:t>labour</w:t>
-      </w:r>
-      <w:r>
-        <w:rPr>
-          <w:lang w:val="en-US" w:eastAsia="ja-JP"/>
-        </w:rPr>
-        <w:t xml:space="preserve"> intensive. A new approach was required and </w:t>
-      </w:r>
-      <w:r>
-        <w:rPr>
-          <w:lang w:val="en-US" w:eastAsia="ja-JP"/>
-        </w:rPr>
-        <w:t xml:space="preserve">the programs tested were EditPad Lite, EditPad Pro and UltraEdit. The final choice was EditPad Pro; the lite version did not allow files of over </w:t>
-      </w:r>
-      <w:proofErr w:type="gramStart"/>
-      <w:r>
-        <w:rPr>
-          <w:lang w:val="en-US" w:eastAsia="ja-JP"/>
-        </w:rPr>
-        <w:t>2Gb</w:t>
-      </w:r>
-      <w:proofErr w:type="gramEnd"/>
-      <w:r>
-        <w:rPr>
-          <w:lang w:val="en-US" w:eastAsia="ja-JP"/>
-        </w:rPr>
         <w:t xml:space="preserve"> to be loaded so this was discarded. UltraEdit </w:t>
       </w:r>
       <w:r>
@@ -4220,6 +4474,177 @@
           <w:lang w:val="en-US" w:eastAsia="ja-JP"/>
         </w:rPr>
         <w:t>was tested against EditPad Pro and it was found, in my opinion, that the find / replace functions were more cumbersome in UltraEdit and I decided to use EditPad Pro. Initially a 30 day demo was used in order to test the usability.</w:t>
+      </w:r>
+      <w:r>
+        <w:rPr>
+          <w:lang w:val="en-US" w:eastAsia="ja-JP"/>
+        </w:rPr>
+        <w:t xml:space="preserve"> The initial tests were on replacing the text product/productId with “productId” and these took around 9</w:t>
+      </w:r>
+      <w:r>
+        <w:rPr>
+          <w:lang w:val="en-US" w:eastAsia="ja-JP"/>
+        </w:rPr>
+        <w:t>5</w:t>
+      </w:r>
+      <w:r>
+        <w:rPr>
+          <w:lang w:val="en-US" w:eastAsia="ja-JP"/>
+        </w:rPr>
+        <w:t xml:space="preserve"> minutes to replace nearly 8,000,000 matches. </w:t>
+      </w:r>
+    </w:p>
+    <w:p>
+      <w:pPr>
+        <w:jc w:val="both"/>
+        <w:rPr>
+          <w:lang w:val="en-US" w:eastAsia="ja-JP"/>
+        </w:rPr>
+      </w:pPr>
+    </w:p>
+    <w:p>
+      <w:pPr>
+        <w:jc w:val="both"/>
+        <w:rPr>
+          <w:lang w:val="en-US" w:eastAsia="ja-JP"/>
+        </w:rPr>
+      </w:pPr>
+      <w:r>
+        <w:rPr>
+          <w:lang w:val="en-US" w:eastAsia="ja-JP"/>
+        </w:rPr>
+        <w:t>Although this was a long time, it was deemed a successful test. The alternative was</w:t>
+      </w:r>
+    </w:p>
+    <w:p>
+      <w:pPr>
+        <w:pStyle w:val="ListParagraph"/>
+        <w:numPr>
+          <w:ilvl w:val="0"/>
+          <w:numId w:val="6"/>
+        </w:numPr>
+        <w:jc w:val="both"/>
+        <w:rPr>
+          <w:lang w:val="en-US" w:eastAsia="ja-JP"/>
+        </w:rPr>
+      </w:pPr>
+      <w:r>
+        <w:rPr>
+          <w:lang w:val="en-US" w:eastAsia="ja-JP"/>
+        </w:rPr>
+        <w:t>To copy and paste a portion of the</w:t>
+      </w:r>
+      <w:r>
+        <w:rPr>
+          <w:lang w:val="en-US" w:eastAsia="ja-JP"/>
+        </w:rPr>
+        <w:t xml:space="preserve"> text into</w:t>
+      </w:r>
+      <w:r>
+        <w:rPr>
+          <w:lang w:val="en-US" w:eastAsia="ja-JP"/>
+        </w:rPr>
+        <w:t xml:space="preserve"> </w:t>
+      </w:r>
+      <w:proofErr w:type="spellStart"/>
+      <w:r>
+        <w:rPr>
+          <w:lang w:val="en-US" w:eastAsia="ja-JP"/>
+        </w:rPr>
+        <w:t>NotePad</w:t>
+      </w:r>
+      <w:proofErr w:type="spellEnd"/>
+      <w:r>
+        <w:rPr>
+          <w:lang w:val="en-US" w:eastAsia="ja-JP"/>
+        </w:rPr>
+        <w:t>++.</w:t>
+      </w:r>
+    </w:p>
+    <w:p>
+      <w:pPr>
+        <w:pStyle w:val="ListParagraph"/>
+        <w:numPr>
+          <w:ilvl w:val="0"/>
+          <w:numId w:val="6"/>
+        </w:numPr>
+        <w:jc w:val="both"/>
+        <w:rPr>
+          <w:lang w:val="en-US" w:eastAsia="ja-JP"/>
+        </w:rPr>
+      </w:pPr>
+      <w:r>
+        <w:rPr>
+          <w:lang w:val="en-US" w:eastAsia="ja-JP"/>
+        </w:rPr>
+        <w:t>Run a find and replace on the text using my own pre-recorded macros.</w:t>
+      </w:r>
+    </w:p>
+    <w:p>
+      <w:pPr>
+        <w:pStyle w:val="ListParagraph"/>
+        <w:numPr>
+          <w:ilvl w:val="0"/>
+          <w:numId w:val="6"/>
+        </w:numPr>
+        <w:jc w:val="both"/>
+        <w:rPr>
+          <w:lang w:val="en-US" w:eastAsia="ja-JP"/>
+        </w:rPr>
+      </w:pPr>
+      <w:r>
+        <w:rPr>
+          <w:lang w:val="en-US" w:eastAsia="ja-JP"/>
+        </w:rPr>
+        <w:t>Save the edited text.</w:t>
+      </w:r>
+    </w:p>
+    <w:p>
+      <w:pPr>
+        <w:pStyle w:val="ListParagraph"/>
+        <w:numPr>
+          <w:ilvl w:val="0"/>
+          <w:numId w:val="6"/>
+        </w:numPr>
+        <w:jc w:val="both"/>
+        <w:rPr>
+          <w:lang w:val="en-US" w:eastAsia="ja-JP"/>
+        </w:rPr>
+      </w:pPr>
+      <w:r>
+        <w:rPr>
+          <w:lang w:val="en-US" w:eastAsia="ja-JP"/>
+        </w:rPr>
+        <w:t>Copy and paste another portion of text and start again.</w:t>
+      </w:r>
+    </w:p>
+    <w:p>
+      <w:pPr>
+        <w:jc w:val="both"/>
+        <w:rPr>
+          <w:lang w:val="en-US" w:eastAsia="ja-JP"/>
+        </w:rPr>
+      </w:pPr>
+      <w:r>
+        <w:rPr>
+          <w:lang w:val="en-US" w:eastAsia="ja-JP"/>
+        </w:rPr>
+        <w:t xml:space="preserve">This has produced an unexpected recommendation from this project; the program to use to edit large text files is EditPad Pro, available from </w:t>
+      </w:r>
+      <w:hyperlink r:id="rId18" w:history="1">
+        <w:r>
+          <w:rPr>
+            <w:rStyle w:val="Hyperlink"/>
+            <w:lang w:val="en-US" w:eastAsia="ja-JP"/>
+          </w:rPr>
+          <w:t>http://www.editpadpro.com/</w:t>
+        </w:r>
+      </w:hyperlink>
+      <w:r>
+        <w:rPr>
+          <w:lang w:val="en-US" w:eastAsia="ja-JP"/>
+        </w:rPr>
+        <w:t xml:space="preserve"> </w:t>
       </w:r>
     </w:p>
     <w:p>
@@ -4257,12 +4682,12 @@
       <w:pPr>
         <w:pStyle w:val="Heading1"/>
       </w:pPr>
-      <w:bookmarkStart w:id="23" w:name="_Toc369455598"/>
+      <w:bookmarkStart w:id="24" w:name="_Toc370042868"/>
       <w:r>
         <w:lastRenderedPageBreak/>
         <w:t>Results</w:t>
       </w:r>
-      <w:bookmarkEnd w:id="23"/>
+      <w:bookmarkEnd w:id="24"/>
     </w:p>
     <w:p>
       <w:pPr>
@@ -4284,12 +4709,12 @@
       <w:pPr>
         <w:pStyle w:val="Heading1"/>
       </w:pPr>
-      <w:bookmarkStart w:id="24" w:name="_Toc369455599"/>
+      <w:bookmarkStart w:id="25" w:name="_Toc370042869"/>
       <w:r>
         <w:lastRenderedPageBreak/>
         <w:t>Evaluation</w:t>
       </w:r>
-      <w:bookmarkEnd w:id="24"/>
+      <w:bookmarkEnd w:id="25"/>
     </w:p>
     <w:p>
       <w:pPr>
@@ -4311,12 +4736,12 @@
       <w:pPr>
         <w:pStyle w:val="Heading1"/>
       </w:pPr>
-      <w:bookmarkStart w:id="25" w:name="_Toc369455600"/>
+      <w:bookmarkStart w:id="26" w:name="_Toc370042870"/>
       <w:r>
         <w:lastRenderedPageBreak/>
         <w:t>Conclusion</w:t>
       </w:r>
-      <w:bookmarkEnd w:id="25"/>
+      <w:bookmarkEnd w:id="26"/>
     </w:p>
     <w:p>
       <w:pPr>
@@ -4330,7 +4755,6 @@
           <w:lang w:val="en-US" w:eastAsia="ja-JP"/>
         </w:rPr>
       </w:pPr>
-      <w:bookmarkStart w:id="26" w:name="_Toc369455601"/>
       <w:r>
         <w:br w:type="page"/>
       </w:r>
@@ -4339,11 +4763,12 @@
       <w:pPr>
         <w:pStyle w:val="Heading1"/>
       </w:pPr>
+      <w:bookmarkStart w:id="27" w:name="_Toc370042871"/>
       <w:r>
         <w:lastRenderedPageBreak/>
         <w:t>Table of Figures</w:t>
       </w:r>
-      <w:bookmarkEnd w:id="26"/>
+      <w:bookmarkEnd w:id="27"/>
     </w:p>
     <w:p>
       <w:pPr>
@@ -4528,7 +4953,6 @@
           <w:lang w:val="en-US" w:eastAsia="ja-JP"/>
         </w:rPr>
       </w:pPr>
-      <w:bookmarkStart w:id="27" w:name="_Toc369455602"/>
       <w:r>
         <w:br w:type="page"/>
       </w:r>
@@ -4537,11 +4961,12 @@
       <w:pPr>
         <w:pStyle w:val="Heading1"/>
       </w:pPr>
+      <w:bookmarkStart w:id="28" w:name="_Toc370042872"/>
       <w:r>
         <w:lastRenderedPageBreak/>
         <w:t>Table of Charts</w:t>
       </w:r>
-      <w:bookmarkEnd w:id="27"/>
+      <w:bookmarkEnd w:id="28"/>
     </w:p>
     <w:p>
       <w:pPr>
@@ -4563,12 +4988,12 @@
       <w:pPr>
         <w:pStyle w:val="Heading1"/>
       </w:pPr>
-      <w:bookmarkStart w:id="28" w:name="_Toc369455603"/>
+      <w:bookmarkStart w:id="29" w:name="_Toc370042873"/>
       <w:r>
         <w:lastRenderedPageBreak/>
         <w:t>Appendices</w:t>
       </w:r>
-      <w:bookmarkEnd w:id="28"/>
+      <w:bookmarkEnd w:id="29"/>
     </w:p>
     <w:p>
       <w:pPr>
@@ -4577,7 +5002,7 @@
           <w:lang w:val="en-US" w:eastAsia="ja-JP"/>
         </w:rPr>
       </w:pPr>
-      <w:bookmarkStart w:id="29" w:name="_Toc369455604"/>
+      <w:bookmarkStart w:id="30" w:name="_Toc370042874"/>
       <w:r>
         <w:rPr>
           <w:lang w:val="en-US" w:eastAsia="ja-JP"/>
@@ -4590,7 +5015,7 @@
         </w:rPr>
         <w:t>. Project Initiation Document</w:t>
       </w:r>
-      <w:bookmarkEnd w:id="29"/>
+      <w:bookmarkEnd w:id="30"/>
     </w:p>
     <w:p>
       <w:pPr>
@@ -4641,7 +5066,7 @@
             <o:lock v:ext="edit" aspectratio="t"/>
           </v:shapetype>
           <v:shape id="_x0000_i1025" type="#_x0000_t75" style="width:77.25pt;height:49.5pt">
-            <v:imagedata r:id="rId15" o:title=""/>
+            <v:imagedata r:id="rId19" o:title=""/>
           </v:shape>
         </w:object>
       </w:r>
@@ -4659,7 +5084,7 @@
           <w:lang w:val="en-US" w:eastAsia="ja-JP"/>
         </w:rPr>
       </w:pPr>
-      <w:bookmarkStart w:id="30" w:name="_Toc369455605"/>
+      <w:bookmarkStart w:id="31" w:name="_Toc370042875"/>
       <w:r>
         <w:rPr>
           <w:lang w:val="en-US" w:eastAsia="ja-JP"/>
@@ -4672,17 +5097,17 @@
         </w:rPr>
         <w:t>. Ethical Checklist</w:t>
       </w:r>
-      <w:bookmarkEnd w:id="30"/>
+      <w:bookmarkEnd w:id="31"/>
     </w:p>
     <w:p>
       <w:pPr>
         <w:pStyle w:val="Heading2"/>
       </w:pPr>
-      <w:bookmarkStart w:id="31" w:name="_Toc369455606"/>
+      <w:bookmarkStart w:id="32" w:name="_Toc370042876"/>
       <w:r>
         <w:t>Appendix C. Initial Project Plan (Gannt Chart)</w:t>
       </w:r>
-      <w:bookmarkEnd w:id="31"/>
+      <w:bookmarkEnd w:id="32"/>
     </w:p>
     <w:p>
       <w:r>
@@ -4697,7 +5122,7 @@
       <w:r>
         <w:object w:dxaOrig="1551" w:dyaOrig="991">
           <v:shape id="_x0000_i1026" type="#_x0000_t75" style="width:77.25pt;height:49.5pt">
-            <v:imagedata r:id="rId16" o:title=""/>
+            <v:imagedata r:id="rId20" o:title=""/>
           </v:shape>
         </w:object>
       </w:r>
@@ -4709,11 +5134,11 @@
       <w:pPr>
         <w:pStyle w:val="Heading2"/>
       </w:pPr>
-      <w:bookmarkStart w:id="32" w:name="_Toc369455607"/>
+      <w:bookmarkStart w:id="33" w:name="_Toc370042877"/>
       <w:r>
         <w:t>Appendix D. Final Project Plan (Gannt Chart)</w:t>
       </w:r>
-      <w:bookmarkEnd w:id="32"/>
+      <w:bookmarkEnd w:id="33"/>
     </w:p>
     <w:p>
       <w:pPr>
@@ -4735,12 +5160,12 @@
       <w:pPr>
         <w:pStyle w:val="Heading1"/>
       </w:pPr>
-      <w:bookmarkStart w:id="33" w:name="_Toc369455608"/>
+      <w:bookmarkStart w:id="34" w:name="_Toc370042878"/>
       <w:r>
         <w:lastRenderedPageBreak/>
         <w:t>Glossary</w:t>
       </w:r>
-      <w:bookmarkEnd w:id="33"/>
+      <w:bookmarkEnd w:id="34"/>
     </w:p>
     <w:p>
       <w:pPr>
@@ -5161,7 +5586,7 @@
         <w:br w:type="page"/>
       </w:r>
     </w:p>
-    <w:bookmarkStart w:id="34" w:name="_Toc369455609" w:displacedByCustomXml="next"/>
+    <w:bookmarkStart w:id="35" w:name="_Toc370042879" w:displacedByCustomXml="next"/>
     <w:sdt>
       <w:sdtPr>
         <w:rPr>
@@ -5191,7 +5616,7 @@
           <w:r>
             <w:t xml:space="preserve"> &amp; Citations</w:t>
           </w:r>
-          <w:bookmarkEnd w:id="34"/>
+          <w:bookmarkEnd w:id="35"/>
         </w:p>
         <w:sdt>
           <w:sdtPr>
@@ -6562,6 +6987,92 @@
       </w:rPr>
     </w:lvl>
   </w:abstractNum>
+  <w:abstractNum w:abstractNumId="5">
+    <w:nsid w:val="7F7C064A"/>
+    <w:multiLevelType w:val="hybridMultilevel"/>
+    <w:tmpl w:val="FE1C1B22"/>
+    <w:lvl w:ilvl="0" w:tplc="0809000F">
+      <w:start w:val="1"/>
+      <w:numFmt w:val="decimal"/>
+      <w:lvlText w:val="%1."/>
+      <w:lvlJc w:val="left"/>
+      <w:pPr>
+        <w:ind w:left="720" w:hanging="360"/>
+      </w:pPr>
+    </w:lvl>
+    <w:lvl w:ilvl="1" w:tplc="08090019" w:tentative="1">
+      <w:start w:val="1"/>
+      <w:numFmt w:val="lowerLetter"/>
+      <w:lvlText w:val="%2."/>
+      <w:lvlJc w:val="left"/>
+      <w:pPr>
+        <w:ind w:left="1440" w:hanging="360"/>
+      </w:pPr>
+    </w:lvl>
+    <w:lvl w:ilvl="2" w:tplc="0809001B" w:tentative="1">
+      <w:start w:val="1"/>
+      <w:numFmt w:val="lowerRoman"/>
+      <w:lvlText w:val="%3."/>
+      <w:lvlJc w:val="right"/>
+      <w:pPr>
+        <w:ind w:left="2160" w:hanging="180"/>
+      </w:pPr>
+    </w:lvl>
+    <w:lvl w:ilvl="3" w:tplc="0809000F" w:tentative="1">
+      <w:start w:val="1"/>
+      <w:numFmt w:val="decimal"/>
+      <w:lvlText w:val="%4."/>
+      <w:lvlJc w:val="left"/>
+      <w:pPr>
+        <w:ind w:left="2880" w:hanging="360"/>
+      </w:pPr>
+    </w:lvl>
+    <w:lvl w:ilvl="4" w:tplc="08090019" w:tentative="1">
+      <w:start w:val="1"/>
+      <w:numFmt w:val="lowerLetter"/>
+      <w:lvlText w:val="%5."/>
+      <w:lvlJc w:val="left"/>
+      <w:pPr>
+        <w:ind w:left="3600" w:hanging="360"/>
+      </w:pPr>
+    </w:lvl>
+    <w:lvl w:ilvl="5" w:tplc="0809001B" w:tentative="1">
+      <w:start w:val="1"/>
+      <w:numFmt w:val="lowerRoman"/>
+      <w:lvlText w:val="%6."/>
+      <w:lvlJc w:val="right"/>
+      <w:pPr>
+        <w:ind w:left="4320" w:hanging="180"/>
+      </w:pPr>
+    </w:lvl>
+    <w:lvl w:ilvl="6" w:tplc="0809000F" w:tentative="1">
+      <w:start w:val="1"/>
+      <w:numFmt w:val="decimal"/>
+      <w:lvlText w:val="%7."/>
+      <w:lvlJc w:val="left"/>
+      <w:pPr>
+        <w:ind w:left="5040" w:hanging="360"/>
+      </w:pPr>
+    </w:lvl>
+    <w:lvl w:ilvl="7" w:tplc="08090019" w:tentative="1">
+      <w:start w:val="1"/>
+      <w:numFmt w:val="lowerLetter"/>
+      <w:lvlText w:val="%8."/>
+      <w:lvlJc w:val="left"/>
+      <w:pPr>
+        <w:ind w:left="5760" w:hanging="360"/>
+      </w:pPr>
+    </w:lvl>
+    <w:lvl w:ilvl="8" w:tplc="0809001B" w:tentative="1">
+      <w:start w:val="1"/>
+      <w:numFmt w:val="lowerRoman"/>
+      <w:lvlText w:val="%9."/>
+      <w:lvlJc w:val="right"/>
+      <w:pPr>
+        <w:ind w:left="6480" w:hanging="180"/>
+      </w:pPr>
+    </w:lvl>
+  </w:abstractNum>
   <w:num w:numId="1">
     <w:abstractNumId w:val="4"/>
   </w:num>
@@ -6576,6 +7087,9 @@
   </w:num>
   <w:num w:numId="5">
     <w:abstractNumId w:val="2"/>
+  </w:num>
+  <w:num w:numId="6">
+    <w:abstractNumId w:val="5"/>
   </w:num>
 </w:numbering>
 </file>
@@ -8626,7 +9140,7 @@
 </file>
 
 <file path=customXml/itemProps1.xml><?xml version="1.0" encoding="utf-8"?>
-<ds:datastoreItem xmlns:ds="http://schemas.openxmlformats.org/officeDocument/2006/customXml" ds:itemID="{C1A521E0-276C-4ECF-96BB-9F0EA2A823ED}">
+<ds:datastoreItem xmlns:ds="http://schemas.openxmlformats.org/officeDocument/2006/customXml" ds:itemID="{A3B4F4C5-323E-459F-9CC9-1AA0D3F93D2A}">
   <ds:schemaRefs>
     <ds:schemaRef ds:uri="http://schemas.openxmlformats.org/officeDocument/2006/bibliography"/>
   </ds:schemaRefs>

</xml_diff>

<commit_message>
changes to timings of text replacement
</commit_message>
<xml_diff>
--- a/project record.docx
+++ b/project record.docx
@@ -807,8 +807,6 @@
             </w:r>
           </w:hyperlink>
         </w:p>
-        <w:bookmarkStart w:id="0" w:name="_GoBack"/>
-        <w:bookmarkEnd w:id="0"/>
         <w:p>
           <w:pPr>
             <w:pStyle w:val="TOC1"/>
@@ -821,108 +819,63 @@
               <w:lang w:eastAsia="en-GB"/>
             </w:rPr>
           </w:pPr>
-          <w:r>
-            <w:rPr>
-              <w:rStyle w:val="Hyperlink"/>
-              <w:noProof/>
-            </w:rPr>
-            <w:fldChar w:fldCharType="begin"/>
-          </w:r>
-          <w:r>
-            <w:rPr>
-              <w:rStyle w:val="Hyperlink"/>
-              <w:noProof/>
-            </w:rPr>
-            <w:instrText xml:space="preserve"> </w:instrText>
-          </w:r>
-          <w:r>
-            <w:rPr>
-              <w:noProof/>
-            </w:rPr>
-            <w:instrText>HYPERLINK \l "_Toc370042859"</w:instrText>
-          </w:r>
-          <w:r>
-            <w:rPr>
-              <w:rStyle w:val="Hyperlink"/>
-              <w:noProof/>
-            </w:rPr>
-            <w:instrText xml:space="preserve"> </w:instrText>
-          </w:r>
-          <w:r>
-            <w:rPr>
-              <w:rStyle w:val="Hyperlink"/>
-              <w:noProof/>
-            </w:rPr>
-          </w:r>
-          <w:r>
-            <w:rPr>
-              <w:rStyle w:val="Hyperlink"/>
-              <w:noProof/>
-            </w:rPr>
-            <w:fldChar w:fldCharType="separate"/>
-          </w:r>
-          <w:r>
-            <w:rPr>
-              <w:rStyle w:val="Hyperlink"/>
-              <w:noProof/>
-            </w:rPr>
-            <w:t>Design</w:t>
-          </w:r>
-          <w:r>
-            <w:rPr>
-              <w:noProof/>
-              <w:webHidden/>
-            </w:rPr>
-            <w:tab/>
-          </w:r>
-          <w:r>
-            <w:rPr>
-              <w:noProof/>
-              <w:webHidden/>
-            </w:rPr>
-            <w:fldChar w:fldCharType="begin"/>
-          </w:r>
-          <w:r>
-            <w:rPr>
-              <w:noProof/>
-              <w:webHidden/>
-            </w:rPr>
-            <w:instrText xml:space="preserve"> PAGEREF _Toc370042859 \h </w:instrText>
-          </w:r>
-          <w:r>
-            <w:rPr>
-              <w:noProof/>
-              <w:webHidden/>
-            </w:rPr>
-          </w:r>
-          <w:r>
-            <w:rPr>
-              <w:noProof/>
-              <w:webHidden/>
-            </w:rPr>
-            <w:fldChar w:fldCharType="separate"/>
-          </w:r>
-          <w:r>
-            <w:rPr>
-              <w:noProof/>
-              <w:webHidden/>
-            </w:rPr>
-            <w:t>6</w:t>
-          </w:r>
-          <w:r>
-            <w:rPr>
-              <w:noProof/>
-              <w:webHidden/>
-            </w:rPr>
-            <w:fldChar w:fldCharType="end"/>
-          </w:r>
-          <w:r>
-            <w:rPr>
-              <w:rStyle w:val="Hyperlink"/>
-              <w:noProof/>
-            </w:rPr>
-            <w:fldChar w:fldCharType="end"/>
-          </w:r>
+          <w:hyperlink w:anchor="_Toc370042859" w:history="1">
+            <w:r>
+              <w:rPr>
+                <w:rStyle w:val="Hyperlink"/>
+                <w:noProof/>
+              </w:rPr>
+              <w:t>Design</w:t>
+            </w:r>
+            <w:r>
+              <w:rPr>
+                <w:noProof/>
+                <w:webHidden/>
+              </w:rPr>
+              <w:tab/>
+            </w:r>
+            <w:r>
+              <w:rPr>
+                <w:noProof/>
+                <w:webHidden/>
+              </w:rPr>
+              <w:fldChar w:fldCharType="begin"/>
+            </w:r>
+            <w:r>
+              <w:rPr>
+                <w:noProof/>
+                <w:webHidden/>
+              </w:rPr>
+              <w:instrText xml:space="preserve"> PAGEREF _Toc370042859 \h </w:instrText>
+            </w:r>
+            <w:r>
+              <w:rPr>
+                <w:noProof/>
+                <w:webHidden/>
+              </w:rPr>
+            </w:r>
+            <w:r>
+              <w:rPr>
+                <w:noProof/>
+                <w:webHidden/>
+              </w:rPr>
+              <w:fldChar w:fldCharType="separate"/>
+            </w:r>
+            <w:r>
+              <w:rPr>
+                <w:noProof/>
+                <w:webHidden/>
+              </w:rPr>
+              <w:t>6</w:t>
+            </w:r>
+            <w:r>
+              <w:rPr>
+                <w:noProof/>
+                <w:webHidden/>
+              </w:rPr>
+              <w:fldChar w:fldCharType="end"/>
+            </w:r>
+          </w:hyperlink>
         </w:p>
         <w:p>
           <w:pPr>
@@ -2329,11 +2282,11 @@
       <w:pPr>
         <w:pStyle w:val="Heading1"/>
       </w:pPr>
-      <w:bookmarkStart w:id="1" w:name="_Toc370042849"/>
+      <w:bookmarkStart w:id="0" w:name="_Toc370042849"/>
       <w:r>
         <w:t>Abstract</w:t>
       </w:r>
-      <w:bookmarkEnd w:id="1"/>
+      <w:bookmarkEnd w:id="0"/>
     </w:p>
     <w:p>
       <w:pPr>
@@ -2355,12 +2308,12 @@
       <w:pPr>
         <w:pStyle w:val="Heading1"/>
       </w:pPr>
-      <w:bookmarkStart w:id="2" w:name="_Toc370042850"/>
+      <w:bookmarkStart w:id="1" w:name="_Toc370042850"/>
       <w:r>
         <w:lastRenderedPageBreak/>
         <w:t>Acknowledgements</w:t>
       </w:r>
-      <w:bookmarkEnd w:id="2"/>
+      <w:bookmarkEnd w:id="1"/>
     </w:p>
     <w:p>
       <w:pPr>
@@ -2382,28 +2335,28 @@
       <w:pPr>
         <w:pStyle w:val="Heading1"/>
       </w:pPr>
-      <w:bookmarkStart w:id="3" w:name="_Toc370042851"/>
+      <w:bookmarkStart w:id="2" w:name="_Toc370042851"/>
       <w:r>
         <w:lastRenderedPageBreak/>
         <w:t>Introduction</w:t>
       </w:r>
+      <w:bookmarkEnd w:id="2"/>
+    </w:p>
+    <w:p>
+      <w:pPr>
+        <w:pStyle w:val="Heading2"/>
+        <w:rPr>
+          <w:lang w:val="en-US" w:eastAsia="ja-JP"/>
+        </w:rPr>
+      </w:pPr>
+      <w:bookmarkStart w:id="3" w:name="_Toc370042852"/>
+      <w:r>
+        <w:rPr>
+          <w:lang w:val="en-US" w:eastAsia="ja-JP"/>
+        </w:rPr>
+        <w:t>Project Introduction</w:t>
+      </w:r>
       <w:bookmarkEnd w:id="3"/>
-    </w:p>
-    <w:p>
-      <w:pPr>
-        <w:pStyle w:val="Heading2"/>
-        <w:rPr>
-          <w:lang w:val="en-US" w:eastAsia="ja-JP"/>
-        </w:rPr>
-      </w:pPr>
-      <w:bookmarkStart w:id="4" w:name="_Toc370042852"/>
-      <w:r>
-        <w:rPr>
-          <w:lang w:val="en-US" w:eastAsia="ja-JP"/>
-        </w:rPr>
-        <w:t>Project Introduction</w:t>
-      </w:r>
-      <w:bookmarkEnd w:id="4"/>
     </w:p>
     <w:p>
       <w:pPr>
@@ -2706,14 +2659,14 @@
           <w:lang w:val="en-US" w:eastAsia="ja-JP"/>
         </w:rPr>
       </w:pPr>
-      <w:bookmarkStart w:id="5" w:name="_Toc370042853"/>
+      <w:bookmarkStart w:id="4" w:name="_Toc370042853"/>
       <w:r>
         <w:rPr>
           <w:lang w:val="en-US" w:eastAsia="ja-JP"/>
         </w:rPr>
         <w:t>Comparison of MySQL and MongoDB</w:t>
       </w:r>
-      <w:bookmarkEnd w:id="5"/>
+      <w:bookmarkEnd w:id="4"/>
     </w:p>
     <w:p>
       <w:pPr>
@@ -2859,8 +2812,8 @@
           <w:lang w:val="en-US" w:eastAsia="ja-JP"/>
         </w:rPr>
       </w:pPr>
-      <w:bookmarkStart w:id="6" w:name="_Toc369455368"/>
-      <w:bookmarkStart w:id="7" w:name="_Ref369455029"/>
+      <w:bookmarkStart w:id="5" w:name="_Toc369455368"/>
+      <w:bookmarkStart w:id="6" w:name="_Ref369455029"/>
       <w:r>
         <w:t xml:space="preserve">Figure </w:t>
       </w:r>
@@ -2879,14 +2832,14 @@
         </w:rPr>
         <w:t>i</w:t>
       </w:r>
+      <w:bookmarkEnd w:id="5"/>
+      <w:r>
+        <w:rPr>
+          <w:noProof/>
+        </w:rPr>
+        <w:fldChar w:fldCharType="end"/>
+      </w:r>
       <w:bookmarkEnd w:id="6"/>
-      <w:r>
-        <w:rPr>
-          <w:noProof/>
-        </w:rPr>
-        <w:fldChar w:fldCharType="end"/>
-      </w:r>
-      <w:bookmarkEnd w:id="7"/>
     </w:p>
     <w:p>
       <w:pPr>
@@ -3010,8 +2963,8 @@
       <w:pPr>
         <w:pStyle w:val="Caption"/>
       </w:pPr>
-      <w:bookmarkStart w:id="8" w:name="_Toc369455369"/>
-      <w:bookmarkStart w:id="9" w:name="_Ref369455046"/>
+      <w:bookmarkStart w:id="7" w:name="_Toc369455369"/>
+      <w:bookmarkStart w:id="8" w:name="_Ref369455046"/>
       <w:r>
         <w:t xml:space="preserve">Figure </w:t>
       </w:r>
@@ -3030,60 +2983,60 @@
         </w:rPr>
         <w:t>ii</w:t>
       </w:r>
+      <w:bookmarkEnd w:id="7"/>
+      <w:r>
+        <w:rPr>
+          <w:noProof/>
+        </w:rPr>
+        <w:fldChar w:fldCharType="end"/>
+      </w:r>
       <w:bookmarkEnd w:id="8"/>
-      <w:r>
-        <w:rPr>
-          <w:noProof/>
-        </w:rPr>
-        <w:fldChar w:fldCharType="end"/>
+    </w:p>
+    <w:p>
+      <w:pPr>
+        <w:jc w:val="both"/>
+        <w:rPr>
+          <w:lang w:val="en-US" w:eastAsia="ja-JP"/>
+        </w:rPr>
+      </w:pPr>
+      <w:r>
+        <w:rPr>
+          <w:lang w:val="en-US" w:eastAsia="ja-JP"/>
+        </w:rPr>
+        <w:t>A collection can be seen as analogous to the table in a standard relational database and a document appears to fulfill the same function as a row. However, these two structures are vastly different to their relational counterparts.</w:t>
+      </w:r>
+    </w:p>
+    <w:p>
+      <w:pPr>
+        <w:pStyle w:val="Heading2"/>
+        <w:rPr>
+          <w:lang w:val="en-US" w:eastAsia="ja-JP"/>
+        </w:rPr>
+      </w:pPr>
+      <w:bookmarkStart w:id="9" w:name="_Toc370042854"/>
+      <w:r>
+        <w:rPr>
+          <w:lang w:val="en-US" w:eastAsia="ja-JP"/>
+        </w:rPr>
+        <w:t>Aim</w:t>
       </w:r>
       <w:bookmarkEnd w:id="9"/>
     </w:p>
     <w:p>
       <w:pPr>
-        <w:jc w:val="both"/>
-        <w:rPr>
-          <w:lang w:val="en-US" w:eastAsia="ja-JP"/>
-        </w:rPr>
-      </w:pPr>
-      <w:r>
-        <w:rPr>
-          <w:lang w:val="en-US" w:eastAsia="ja-JP"/>
-        </w:rPr>
-        <w:t>A collection can be seen as analogous to the table in a standard relational database and a document appears to fulfill the same function as a row. However, these two structures are vastly different to their relational counterparts.</w:t>
-      </w:r>
-    </w:p>
-    <w:p>
-      <w:pPr>
         <w:pStyle w:val="Heading2"/>
         <w:rPr>
           <w:lang w:val="en-US" w:eastAsia="ja-JP"/>
         </w:rPr>
       </w:pPr>
-      <w:bookmarkStart w:id="10" w:name="_Toc370042854"/>
-      <w:r>
-        <w:rPr>
-          <w:lang w:val="en-US" w:eastAsia="ja-JP"/>
-        </w:rPr>
-        <w:t>Aim</w:t>
+      <w:bookmarkStart w:id="10" w:name="_Toc370042855"/>
+      <w:r>
+        <w:rPr>
+          <w:lang w:val="en-US" w:eastAsia="ja-JP"/>
+        </w:rPr>
+        <w:t>Objectives</w:t>
       </w:r>
       <w:bookmarkEnd w:id="10"/>
-    </w:p>
-    <w:p>
-      <w:pPr>
-        <w:pStyle w:val="Heading2"/>
-        <w:rPr>
-          <w:lang w:val="en-US" w:eastAsia="ja-JP"/>
-        </w:rPr>
-      </w:pPr>
-      <w:bookmarkStart w:id="11" w:name="_Toc370042855"/>
-      <w:r>
-        <w:rPr>
-          <w:lang w:val="en-US" w:eastAsia="ja-JP"/>
-        </w:rPr>
-        <w:t>Objectives</w:t>
-      </w:r>
-      <w:bookmarkEnd w:id="11"/>
     </w:p>
     <w:p>
       <w:pPr>
@@ -3105,40 +3058,40 @@
       <w:pPr>
         <w:pStyle w:val="Heading1"/>
       </w:pPr>
-      <w:bookmarkStart w:id="12" w:name="_Toc370042856"/>
+      <w:bookmarkStart w:id="11" w:name="_Toc370042856"/>
       <w:r>
         <w:lastRenderedPageBreak/>
         <w:t>Analysis</w:t>
       </w:r>
+      <w:bookmarkEnd w:id="11"/>
+    </w:p>
+    <w:p>
+      <w:pPr>
+        <w:pStyle w:val="Heading2"/>
+      </w:pPr>
+      <w:bookmarkStart w:id="12" w:name="_Toc370042857"/>
+      <w:r>
+        <w:t>Literature Review</w:t>
+      </w:r>
       <w:bookmarkEnd w:id="12"/>
     </w:p>
     <w:p>
       <w:pPr>
+        <w:jc w:val="both"/>
+      </w:pPr>
+      <w:r>
+        <w:t>By undertaking a literature review, an understanding about the current uses of NoSQL databases can be gained. There are a lot of papers available that cover the traditional database methodologies and the way in which they can be used but there are less available for the newer technologies at this point.</w:t>
+      </w:r>
+    </w:p>
+    <w:p>
+      <w:pPr>
         <w:pStyle w:val="Heading2"/>
       </w:pPr>
-      <w:bookmarkStart w:id="13" w:name="_Toc370042857"/>
-      <w:r>
-        <w:t>Literature Review</w:t>
+      <w:bookmarkStart w:id="13" w:name="_Toc370042858"/>
+      <w:r>
+        <w:t>Research Questions</w:t>
       </w:r>
       <w:bookmarkEnd w:id="13"/>
-    </w:p>
-    <w:p>
-      <w:pPr>
-        <w:jc w:val="both"/>
-      </w:pPr>
-      <w:r>
-        <w:t>By undertaking a literature review, an understanding about the current uses of NoSQL databases can be gained. There are a lot of papers available that cover the traditional database methodologies and the way in which they can be used but there are less available for the newer technologies at this point.</w:t>
-      </w:r>
-    </w:p>
-    <w:p>
-      <w:pPr>
-        <w:pStyle w:val="Heading2"/>
-      </w:pPr>
-      <w:bookmarkStart w:id="14" w:name="_Toc370042858"/>
-      <w:r>
-        <w:t>Research Questions</w:t>
-      </w:r>
-      <w:bookmarkEnd w:id="14"/>
     </w:p>
     <w:p>
       <w:r>
@@ -3168,28 +3121,28 @@
       <w:pPr>
         <w:pStyle w:val="Heading1"/>
       </w:pPr>
-      <w:bookmarkStart w:id="15" w:name="_Toc370042859"/>
+      <w:bookmarkStart w:id="14" w:name="_Toc370042859"/>
       <w:r>
         <w:lastRenderedPageBreak/>
         <w:t>Design</w:t>
       </w:r>
+      <w:bookmarkEnd w:id="14"/>
+    </w:p>
+    <w:p>
+      <w:pPr>
+        <w:pStyle w:val="Heading2"/>
+        <w:rPr>
+          <w:lang w:val="en-US" w:eastAsia="ja-JP"/>
+        </w:rPr>
+      </w:pPr>
+      <w:bookmarkStart w:id="15" w:name="_Toc370042860"/>
+      <w:r>
+        <w:rPr>
+          <w:lang w:val="en-US" w:eastAsia="ja-JP"/>
+        </w:rPr>
+        <w:t>Tools Used</w:t>
+      </w:r>
       <w:bookmarkEnd w:id="15"/>
-    </w:p>
-    <w:p>
-      <w:pPr>
-        <w:pStyle w:val="Heading2"/>
-        <w:rPr>
-          <w:lang w:val="en-US" w:eastAsia="ja-JP"/>
-        </w:rPr>
-      </w:pPr>
-      <w:bookmarkStart w:id="16" w:name="_Toc370042860"/>
-      <w:r>
-        <w:rPr>
-          <w:lang w:val="en-US" w:eastAsia="ja-JP"/>
-        </w:rPr>
-        <w:t>Tools Used</w:t>
-      </w:r>
-      <w:bookmarkEnd w:id="16"/>
     </w:p>
     <w:p>
       <w:pPr>
@@ -3372,37 +3325,37 @@
           <w:lang w:val="en-US" w:eastAsia="ja-JP"/>
         </w:rPr>
       </w:pPr>
-      <w:bookmarkStart w:id="17" w:name="_Toc370042861"/>
+      <w:bookmarkStart w:id="16" w:name="_Toc370042861"/>
       <w:r>
         <w:rPr>
           <w:lang w:val="en-US" w:eastAsia="ja-JP"/>
         </w:rPr>
         <w:t>Hardware</w:t>
       </w:r>
+      <w:bookmarkEnd w:id="16"/>
+    </w:p>
+    <w:p>
+      <w:pPr>
+        <w:rPr>
+          <w:lang w:val="en-US" w:eastAsia="ja-JP"/>
+        </w:rPr>
+      </w:pPr>
+    </w:p>
+    <w:p>
+      <w:pPr>
+        <w:pStyle w:val="Heading2"/>
+        <w:rPr>
+          <w:lang w:val="en-US" w:eastAsia="ja-JP"/>
+        </w:rPr>
+      </w:pPr>
+      <w:bookmarkStart w:id="17" w:name="_Toc370042862"/>
+      <w:r>
+        <w:rPr>
+          <w:lang w:val="en-US" w:eastAsia="ja-JP"/>
+        </w:rPr>
+        <w:t>Data Set</w:t>
+      </w:r>
       <w:bookmarkEnd w:id="17"/>
-    </w:p>
-    <w:p>
-      <w:pPr>
-        <w:rPr>
-          <w:lang w:val="en-US" w:eastAsia="ja-JP"/>
-        </w:rPr>
-      </w:pPr>
-    </w:p>
-    <w:p>
-      <w:pPr>
-        <w:pStyle w:val="Heading2"/>
-        <w:rPr>
-          <w:lang w:val="en-US" w:eastAsia="ja-JP"/>
-        </w:rPr>
-      </w:pPr>
-      <w:bookmarkStart w:id="18" w:name="_Toc370042862"/>
-      <w:r>
-        <w:rPr>
-          <w:lang w:val="en-US" w:eastAsia="ja-JP"/>
-        </w:rPr>
-        <w:t>Data Set</w:t>
-      </w:r>
-      <w:bookmarkEnd w:id="18"/>
     </w:p>
     <w:p>
       <w:pPr>
@@ -3814,14 +3767,14 @@
           <w:lang w:val="en-US" w:eastAsia="ja-JP"/>
         </w:rPr>
       </w:pPr>
-      <w:bookmarkStart w:id="19" w:name="_Toc370042863"/>
+      <w:bookmarkStart w:id="18" w:name="_Toc370042863"/>
       <w:r>
         <w:rPr>
           <w:lang w:val="en-US" w:eastAsia="ja-JP"/>
         </w:rPr>
         <w:t>System Design</w:t>
       </w:r>
-      <w:bookmarkEnd w:id="19"/>
+      <w:bookmarkEnd w:id="18"/>
     </w:p>
     <w:p>
       <w:pPr>
@@ -3889,284 +3842,284 @@
           <w:lang w:val="en-US" w:eastAsia="ja-JP"/>
         </w:rPr>
       </w:pPr>
-      <w:bookmarkStart w:id="20" w:name="_Toc370042864"/>
+      <w:bookmarkStart w:id="19" w:name="_Toc370042864"/>
       <w:r>
         <w:rPr>
           <w:lang w:val="en-US" w:eastAsia="ja-JP"/>
         </w:rPr>
         <w:t>Example of MongoDB document:</w:t>
       </w:r>
+      <w:bookmarkEnd w:id="19"/>
+    </w:p>
+    <w:p>
+      <w:pPr>
+        <w:pStyle w:val="NoSpacing"/>
+      </w:pPr>
+      <w:r>
+        <w:t>&gt;</w:t>
+      </w:r>
+    </w:p>
+    <w:p>
+      <w:pPr>
+        <w:pStyle w:val="NoSpacing"/>
+      </w:pPr>
+      <w:r>
+        <w:t xml:space="preserve">&gt; </w:t>
+      </w:r>
+      <w:proofErr w:type="gramStart"/>
+      <w:r>
+        <w:t>db.amazonReviews.findOne()</w:t>
+      </w:r>
+      <w:proofErr w:type="gramEnd"/>
+    </w:p>
+    <w:p>
+      <w:pPr>
+        <w:pStyle w:val="NoSpacing"/>
+      </w:pPr>
+      <w:r>
+        <w:t>{</w:t>
+      </w:r>
+    </w:p>
+    <w:p>
+      <w:pPr>
+        <w:pStyle w:val="NoSpacing"/>
+      </w:pPr>
+      <w:r>
+        <w:t xml:space="preserve">        "_id</w:t>
+      </w:r>
+      <w:proofErr w:type="gramStart"/>
+      <w:r>
+        <w:t>" :</w:t>
+      </w:r>
+      <w:proofErr w:type="gramEnd"/>
+      <w:r>
+        <w:t xml:space="preserve"> ObjectId("52591a8ac2892db741bd3f3b"),</w:t>
+      </w:r>
+    </w:p>
+    <w:p>
+      <w:pPr>
+        <w:pStyle w:val="NoSpacing"/>
+      </w:pPr>
+      <w:r>
+        <w:t xml:space="preserve">        "</w:t>
+      </w:r>
+      <w:proofErr w:type="gramStart"/>
+      <w:r>
+        <w:t>productId</w:t>
+      </w:r>
+      <w:proofErr w:type="gramEnd"/>
+      <w:r>
+        <w:t>" : "B003AI2VGA",</w:t>
+      </w:r>
+    </w:p>
+    <w:p>
+      <w:pPr>
+        <w:pStyle w:val="NoSpacing"/>
+      </w:pPr>
+      <w:r>
+        <w:t xml:space="preserve">        "</w:t>
+      </w:r>
+      <w:proofErr w:type="gramStart"/>
+      <w:r>
+        <w:t>userId</w:t>
+      </w:r>
+      <w:proofErr w:type="gramEnd"/>
+      <w:r>
+        <w:t>" : "A141HP4LYPWMSR",</w:t>
+      </w:r>
+    </w:p>
+    <w:p>
+      <w:pPr>
+        <w:pStyle w:val="NoSpacing"/>
+      </w:pPr>
+      <w:r>
+        <w:t xml:space="preserve">        "profileName</w:t>
+      </w:r>
+      <w:proofErr w:type="gramStart"/>
+      <w:r>
+        <w:t>" :</w:t>
+      </w:r>
+      <w:proofErr w:type="gramEnd"/>
+      <w:r>
+        <w:t xml:space="preserve"> "Brian E. </w:t>
+      </w:r>
+      <w:proofErr w:type="spellStart"/>
+      <w:r>
+        <w:t>Erland</w:t>
+      </w:r>
+      <w:proofErr w:type="spellEnd"/>
+      <w:r>
+        <w:t xml:space="preserve"> \"Rainbow Sphinx\"",</w:t>
+      </w:r>
+    </w:p>
+    <w:p>
+      <w:pPr>
+        <w:pStyle w:val="NoSpacing"/>
+      </w:pPr>
+      <w:r>
+        <w:t xml:space="preserve">        "</w:t>
+      </w:r>
+      <w:proofErr w:type="gramStart"/>
+      <w:r>
+        <w:t>helpfulness</w:t>
+      </w:r>
+      <w:proofErr w:type="gramEnd"/>
+      <w:r>
+        <w:t>" : "7/7",</w:t>
+      </w:r>
+    </w:p>
+    <w:p>
+      <w:pPr>
+        <w:pStyle w:val="NoSpacing"/>
+      </w:pPr>
+      <w:r>
+        <w:t xml:space="preserve">        "</w:t>
+      </w:r>
+      <w:proofErr w:type="gramStart"/>
+      <w:r>
+        <w:t>score</w:t>
+      </w:r>
+      <w:proofErr w:type="gramEnd"/>
+      <w:r>
+        <w:t>" : 3,</w:t>
+      </w:r>
+    </w:p>
+    <w:p>
+      <w:pPr>
+        <w:pStyle w:val="NoSpacing"/>
+      </w:pPr>
+      <w:r>
+        <w:t xml:space="preserve">        "</w:t>
+      </w:r>
+      <w:proofErr w:type="gramStart"/>
+      <w:r>
+        <w:t>date</w:t>
+      </w:r>
+      <w:proofErr w:type="gramEnd"/>
+      <w:r>
+        <w:t>" : 1182729600,</w:t>
+      </w:r>
+    </w:p>
+    <w:p>
+      <w:pPr>
+        <w:pStyle w:val="NoSpacing"/>
+      </w:pPr>
+      <w:r>
+        <w:t xml:space="preserve">        "summary" : "\"There Is So Much Darkness Now ~ Come For The Miracle\"",        "text" : "Synopsis: On the daily trek from Juarez, Mexico to El Paso, Texas an ever increasing number of female workers are found raped and murdered in the surrounding desert. Investigative reporter Karina Danes (Minnie Driver) arrives from Los Angeles to pursue the story and angers both the local police and the factory owners who employee the undocumented aliens with her pointed questions and relentless quest for the truth. Her story goes nationwide when a young girl named </w:t>
+      </w:r>
+      <w:proofErr w:type="spellStart"/>
+      <w:r>
+        <w:t>Mariela</w:t>
+      </w:r>
+      <w:proofErr w:type="spellEnd"/>
+      <w:r>
+        <w:t xml:space="preserve"> (Ana Claudia </w:t>
+      </w:r>
+      <w:proofErr w:type="spellStart"/>
+      <w:r>
+        <w:t>Talancon</w:t>
+      </w:r>
+      <w:proofErr w:type="spellEnd"/>
+      <w:r>
+        <w:t xml:space="preserve">) survives a vicious attack and walks out of the desert crediting the Blessed Virgin for her rescue. Her story is further enhanced when the \"Wounds of Christ\" (stigmata) appear in her palms. She also claims to have received a message of hope for the Virgin Mary and soon a fanatical movement forms around her to fight against the evil that holds such a stranglehold on the area. Critique: Possessing a lifelong fascination with such esoteric matters as Catholic mysticism, miracles and the mysterious appearance of the stigmata, I was immediately attracted </w:t>
+      </w:r>
+      <w:proofErr w:type="spellStart"/>
+      <w:r>
+        <w:t>tothe</w:t>
+      </w:r>
+      <w:proofErr w:type="spellEnd"/>
+      <w:r>
+        <w:t xml:space="preserve"> '05 DVD release `Virgin of Juarez'. The film offers a rather unique storyline blending current socio-political concerns, the constant flow of Mexican</w:t>
+      </w:r>
+      <w:r>
+        <w:t xml:space="preserve"> </w:t>
+      </w:r>
+      <w:r>
+        <w:t>migrant workers back and forth across the U.S./Mexican border and the traditional Catholic beliefs of the Hispanic population. I must say I was quite surprised by the unexpected route taken by the plot and the means and methods by which the heavenly message unfolds.</w:t>
+      </w:r>
+      <w:r>
+        <w:t xml:space="preserve"> </w:t>
+      </w:r>
+      <w:r>
+        <w:t xml:space="preserve">`Virgin of Juarez' is not a film that </w:t>
+      </w:r>
+      <w:proofErr w:type="spellStart"/>
+      <w:r>
+        <w:t>youwould</w:t>
+      </w:r>
+      <w:proofErr w:type="spellEnd"/>
+      <w:r>
+        <w:t xml:space="preserve"> care to watch over and over again, but it was interesting enough to merit at least one viewing. Minnie Driver delivers a solid performance and Ana Claudia </w:t>
+      </w:r>
+      <w:proofErr w:type="spellStart"/>
+      <w:r>
+        <w:t>Talancon</w:t>
+      </w:r>
+      <w:proofErr w:type="spellEnd"/>
+      <w:r>
+        <w:t xml:space="preserve"> is perfect as the fragile and innocent visionary </w:t>
+      </w:r>
+      <w:proofErr w:type="spellStart"/>
+      <w:r>
+        <w:t>Mariela</w:t>
+      </w:r>
+      <w:proofErr w:type="spellEnd"/>
+      <w:r>
+        <w:t xml:space="preserve">. </w:t>
+      </w:r>
+      <w:proofErr w:type="gramStart"/>
+      <w:r>
+        <w:t xml:space="preserve">Also starring </w:t>
+      </w:r>
+      <w:proofErr w:type="spellStart"/>
+      <w:r>
+        <w:t>Esai</w:t>
+      </w:r>
+      <w:proofErr w:type="spellEnd"/>
+      <w:r>
+        <w:t xml:space="preserve"> Morales and Angus </w:t>
+      </w:r>
+      <w:proofErr w:type="spellStart"/>
+      <w:r>
+        <w:t>Macfadyen</w:t>
+      </w:r>
+      <w:proofErr w:type="spellEnd"/>
+      <w:r>
+        <w:t xml:space="preserve"> (</w:t>
+      </w:r>
+      <w:proofErr w:type="spellStart"/>
+      <w:r>
+        <w:t>Braveheart</w:t>
+      </w:r>
+      <w:proofErr w:type="spellEnd"/>
+      <w:r>
+        <w:t>)."</w:t>
+      </w:r>
+      <w:proofErr w:type="gramEnd"/>
+    </w:p>
+    <w:p>
+      <w:pPr>
+        <w:pStyle w:val="NoSpacing"/>
+      </w:pPr>
+      <w:r>
+        <w:t>}</w:t>
+      </w:r>
+    </w:p>
+    <w:p>
+      <w:pPr>
+        <w:pStyle w:val="Heading2"/>
+        <w:rPr>
+          <w:lang w:val="en-US" w:eastAsia="ja-JP"/>
+        </w:rPr>
+      </w:pPr>
+      <w:bookmarkStart w:id="20" w:name="_Toc370042865"/>
+      <w:r>
+        <w:rPr>
+          <w:lang w:val="en-US" w:eastAsia="ja-JP"/>
+        </w:rPr>
+        <w:t>Test Design</w:t>
+      </w:r>
       <w:bookmarkEnd w:id="20"/>
-    </w:p>
-    <w:p>
-      <w:pPr>
-        <w:pStyle w:val="NoSpacing"/>
-      </w:pPr>
-      <w:r>
-        <w:t>&gt;</w:t>
-      </w:r>
-    </w:p>
-    <w:p>
-      <w:pPr>
-        <w:pStyle w:val="NoSpacing"/>
-      </w:pPr>
-      <w:r>
-        <w:t xml:space="preserve">&gt; </w:t>
-      </w:r>
-      <w:proofErr w:type="gramStart"/>
-      <w:r>
-        <w:t>db.amazonReviews.findOne()</w:t>
-      </w:r>
-      <w:proofErr w:type="gramEnd"/>
-    </w:p>
-    <w:p>
-      <w:pPr>
-        <w:pStyle w:val="NoSpacing"/>
-      </w:pPr>
-      <w:r>
-        <w:t>{</w:t>
-      </w:r>
-    </w:p>
-    <w:p>
-      <w:pPr>
-        <w:pStyle w:val="NoSpacing"/>
-      </w:pPr>
-      <w:r>
-        <w:t xml:space="preserve">        "_id</w:t>
-      </w:r>
-      <w:proofErr w:type="gramStart"/>
-      <w:r>
-        <w:t>" :</w:t>
-      </w:r>
-      <w:proofErr w:type="gramEnd"/>
-      <w:r>
-        <w:t xml:space="preserve"> ObjectId("52591a8ac2892db741bd3f3b"),</w:t>
-      </w:r>
-    </w:p>
-    <w:p>
-      <w:pPr>
-        <w:pStyle w:val="NoSpacing"/>
-      </w:pPr>
-      <w:r>
-        <w:t xml:space="preserve">        "</w:t>
-      </w:r>
-      <w:proofErr w:type="gramStart"/>
-      <w:r>
-        <w:t>productId</w:t>
-      </w:r>
-      <w:proofErr w:type="gramEnd"/>
-      <w:r>
-        <w:t>" : "B003AI2VGA",</w:t>
-      </w:r>
-    </w:p>
-    <w:p>
-      <w:pPr>
-        <w:pStyle w:val="NoSpacing"/>
-      </w:pPr>
-      <w:r>
-        <w:t xml:space="preserve">        "</w:t>
-      </w:r>
-      <w:proofErr w:type="gramStart"/>
-      <w:r>
-        <w:t>userId</w:t>
-      </w:r>
-      <w:proofErr w:type="gramEnd"/>
-      <w:r>
-        <w:t>" : "A141HP4LYPWMSR",</w:t>
-      </w:r>
-    </w:p>
-    <w:p>
-      <w:pPr>
-        <w:pStyle w:val="NoSpacing"/>
-      </w:pPr>
-      <w:r>
-        <w:t xml:space="preserve">        "profileName</w:t>
-      </w:r>
-      <w:proofErr w:type="gramStart"/>
-      <w:r>
-        <w:t>" :</w:t>
-      </w:r>
-      <w:proofErr w:type="gramEnd"/>
-      <w:r>
-        <w:t xml:space="preserve"> "Brian E. </w:t>
-      </w:r>
-      <w:proofErr w:type="spellStart"/>
-      <w:r>
-        <w:t>Erland</w:t>
-      </w:r>
-      <w:proofErr w:type="spellEnd"/>
-      <w:r>
-        <w:t xml:space="preserve"> \"Rainbow Sphinx\"",</w:t>
-      </w:r>
-    </w:p>
-    <w:p>
-      <w:pPr>
-        <w:pStyle w:val="NoSpacing"/>
-      </w:pPr>
-      <w:r>
-        <w:t xml:space="preserve">        "</w:t>
-      </w:r>
-      <w:proofErr w:type="gramStart"/>
-      <w:r>
-        <w:t>helpfulness</w:t>
-      </w:r>
-      <w:proofErr w:type="gramEnd"/>
-      <w:r>
-        <w:t>" : "7/7",</w:t>
-      </w:r>
-    </w:p>
-    <w:p>
-      <w:pPr>
-        <w:pStyle w:val="NoSpacing"/>
-      </w:pPr>
-      <w:r>
-        <w:t xml:space="preserve">        "</w:t>
-      </w:r>
-      <w:proofErr w:type="gramStart"/>
-      <w:r>
-        <w:t>score</w:t>
-      </w:r>
-      <w:proofErr w:type="gramEnd"/>
-      <w:r>
-        <w:t>" : 3,</w:t>
-      </w:r>
-    </w:p>
-    <w:p>
-      <w:pPr>
-        <w:pStyle w:val="NoSpacing"/>
-      </w:pPr>
-      <w:r>
-        <w:t xml:space="preserve">        "</w:t>
-      </w:r>
-      <w:proofErr w:type="gramStart"/>
-      <w:r>
-        <w:t>date</w:t>
-      </w:r>
-      <w:proofErr w:type="gramEnd"/>
-      <w:r>
-        <w:t>" : 1182729600,</w:t>
-      </w:r>
-    </w:p>
-    <w:p>
-      <w:pPr>
-        <w:pStyle w:val="NoSpacing"/>
-      </w:pPr>
-      <w:r>
-        <w:t xml:space="preserve">        "summary" : "\"There Is So Much Darkness Now ~ Come For The Miracle\"",        "text" : "Synopsis: On the daily trek from Juarez, Mexico to El Paso, Texas an ever increasing number of female workers are found raped and murdered in the surrounding desert. Investigative reporter Karina Danes (Minnie Driver) arrives from Los Angeles to pursue the story and angers both the local police and the factory owners who employee the undocumented aliens with her pointed questions and relentless quest for the truth. Her story goes nationwide when a young girl named </w:t>
-      </w:r>
-      <w:proofErr w:type="spellStart"/>
-      <w:r>
-        <w:t>Mariela</w:t>
-      </w:r>
-      <w:proofErr w:type="spellEnd"/>
-      <w:r>
-        <w:t xml:space="preserve"> (Ana Claudia </w:t>
-      </w:r>
-      <w:proofErr w:type="spellStart"/>
-      <w:r>
-        <w:t>Talancon</w:t>
-      </w:r>
-      <w:proofErr w:type="spellEnd"/>
-      <w:r>
-        <w:t xml:space="preserve">) survives a vicious attack and walks out of the desert crediting the Blessed Virgin for her rescue. Her story is further enhanced when the \"Wounds of Christ\" (stigmata) appear in her palms. She also claims to have received a message of hope for the Virgin Mary and soon a fanatical movement forms around her to fight against the evil that holds such a stranglehold on the area. Critique: Possessing a lifelong fascination with such esoteric matters as Catholic mysticism, miracles and the mysterious appearance of the stigmata, I was immediately attracted </w:t>
-      </w:r>
-      <w:proofErr w:type="spellStart"/>
-      <w:r>
-        <w:t>tothe</w:t>
-      </w:r>
-      <w:proofErr w:type="spellEnd"/>
-      <w:r>
-        <w:t xml:space="preserve"> '05 DVD release `Virgin of Juarez'. The film offers a rather unique storyline blending current socio-political concerns, the constant flow of Mexican</w:t>
-      </w:r>
-      <w:r>
-        <w:t xml:space="preserve"> </w:t>
-      </w:r>
-      <w:r>
-        <w:t>migrant workers back and forth across the U.S./Mexican border and the traditional Catholic beliefs of the Hispanic population. I must say I was quite surprised by the unexpected route taken by the plot and the means and methods by which the heavenly message unfolds.</w:t>
-      </w:r>
-      <w:r>
-        <w:t xml:space="preserve"> </w:t>
-      </w:r>
-      <w:r>
-        <w:t xml:space="preserve">`Virgin of Juarez' is not a film that </w:t>
-      </w:r>
-      <w:proofErr w:type="spellStart"/>
-      <w:r>
-        <w:t>youwould</w:t>
-      </w:r>
-      <w:proofErr w:type="spellEnd"/>
-      <w:r>
-        <w:t xml:space="preserve"> care to watch over and over again, but it was interesting enough to merit at least one viewing. Minnie Driver delivers a solid performance and Ana Claudia </w:t>
-      </w:r>
-      <w:proofErr w:type="spellStart"/>
-      <w:r>
-        <w:t>Talancon</w:t>
-      </w:r>
-      <w:proofErr w:type="spellEnd"/>
-      <w:r>
-        <w:t xml:space="preserve"> is perfect as the fragile and innocent visionary </w:t>
-      </w:r>
-      <w:proofErr w:type="spellStart"/>
-      <w:r>
-        <w:t>Mariela</w:t>
-      </w:r>
-      <w:proofErr w:type="spellEnd"/>
-      <w:r>
-        <w:t xml:space="preserve">. </w:t>
-      </w:r>
-      <w:proofErr w:type="gramStart"/>
-      <w:r>
-        <w:t xml:space="preserve">Also starring </w:t>
-      </w:r>
-      <w:proofErr w:type="spellStart"/>
-      <w:r>
-        <w:t>Esai</w:t>
-      </w:r>
-      <w:proofErr w:type="spellEnd"/>
-      <w:r>
-        <w:t xml:space="preserve"> Morales and Angus </w:t>
-      </w:r>
-      <w:proofErr w:type="spellStart"/>
-      <w:r>
-        <w:t>Macfadyen</w:t>
-      </w:r>
-      <w:proofErr w:type="spellEnd"/>
-      <w:r>
-        <w:t xml:space="preserve"> (</w:t>
-      </w:r>
-      <w:proofErr w:type="spellStart"/>
-      <w:r>
-        <w:t>Braveheart</w:t>
-      </w:r>
-      <w:proofErr w:type="spellEnd"/>
-      <w:r>
-        <w:t>)."</w:t>
-      </w:r>
-      <w:proofErr w:type="gramEnd"/>
-    </w:p>
-    <w:p>
-      <w:pPr>
-        <w:pStyle w:val="NoSpacing"/>
-      </w:pPr>
-      <w:r>
-        <w:t>}</w:t>
-      </w:r>
-    </w:p>
-    <w:p>
-      <w:pPr>
-        <w:pStyle w:val="Heading2"/>
-        <w:rPr>
-          <w:lang w:val="en-US" w:eastAsia="ja-JP"/>
-        </w:rPr>
-      </w:pPr>
-      <w:bookmarkStart w:id="21" w:name="_Toc370042865"/>
-      <w:r>
-        <w:rPr>
-          <w:lang w:val="en-US" w:eastAsia="ja-JP"/>
-        </w:rPr>
-        <w:t>Test Design</w:t>
-      </w:r>
-      <w:bookmarkEnd w:id="21"/>
     </w:p>
     <w:p>
       <w:pPr>
@@ -4201,306 +4154,388 @@
       <w:pPr>
         <w:pStyle w:val="Heading1"/>
       </w:pPr>
-      <w:bookmarkStart w:id="22" w:name="_Toc370042866"/>
+      <w:bookmarkStart w:id="21" w:name="_Toc370042866"/>
       <w:r>
         <w:lastRenderedPageBreak/>
         <w:t>Implementation</w:t>
       </w:r>
+      <w:bookmarkEnd w:id="21"/>
+    </w:p>
+    <w:p>
+      <w:pPr>
+        <w:rPr>
+          <w:lang w:val="en-US" w:eastAsia="ja-JP"/>
+        </w:rPr>
+      </w:pPr>
+      <w:r>
+        <w:rPr>
+          <w:highlight w:val="green"/>
+          <w:lang w:val="en-US" w:eastAsia="ja-JP"/>
+        </w:rPr>
+        <w:t>How is the project implemented?</w:t>
+      </w:r>
+    </w:p>
+    <w:p>
+      <w:pPr>
+        <w:pStyle w:val="Heading2"/>
+        <w:rPr>
+          <w:lang w:val="en-US" w:eastAsia="ja-JP"/>
+        </w:rPr>
+      </w:pPr>
+      <w:bookmarkStart w:id="22" w:name="_Toc370042867"/>
+      <w:r>
+        <w:rPr>
+          <w:lang w:val="en-US" w:eastAsia="ja-JP"/>
+        </w:rPr>
+        <w:t>Problems during implementation</w:t>
+      </w:r>
       <w:bookmarkEnd w:id="22"/>
     </w:p>
     <w:p>
       <w:pPr>
-        <w:rPr>
-          <w:lang w:val="en-US" w:eastAsia="ja-JP"/>
-        </w:rPr>
-      </w:pPr>
-      <w:r>
-        <w:rPr>
-          <w:highlight w:val="green"/>
-          <w:lang w:val="en-US" w:eastAsia="ja-JP"/>
-        </w:rPr>
-        <w:t>How is the project implemented?</w:t>
-      </w:r>
-    </w:p>
-    <w:p>
-      <w:pPr>
-        <w:pStyle w:val="Heading2"/>
-        <w:rPr>
-          <w:lang w:val="en-US" w:eastAsia="ja-JP"/>
-        </w:rPr>
-      </w:pPr>
-      <w:bookmarkStart w:id="23" w:name="_Toc370042867"/>
-      <w:r>
-        <w:rPr>
-          <w:lang w:val="en-US" w:eastAsia="ja-JP"/>
-        </w:rPr>
-        <w:t>Problems during implementation</w:t>
-      </w:r>
+        <w:jc w:val="both"/>
+        <w:rPr>
+          <w:lang w:val="en-US" w:eastAsia="ja-JP"/>
+        </w:rPr>
+      </w:pPr>
+      <w:r>
+        <w:rPr>
+          <w:lang w:val="en-US" w:eastAsia="ja-JP"/>
+        </w:rPr>
+        <w:t>The dataset was in excess of</w:t>
+      </w:r>
+      <w:r>
+        <w:rPr>
+          <w:lang w:val="en-US" w:eastAsia="ja-JP"/>
+        </w:rPr>
+        <w:t xml:space="preserve"> 71,000,000 lines and so this meant that a tool that would handle</w:t>
+      </w:r>
+      <w:r>
+        <w:rPr>
+          <w:lang w:val="en-US" w:eastAsia="ja-JP"/>
+        </w:rPr>
+        <w:t xml:space="preserve"> </w:t>
+      </w:r>
+      <w:proofErr w:type="gramStart"/>
+      <w:r>
+        <w:rPr>
+          <w:lang w:val="en-US" w:eastAsia="ja-JP"/>
+        </w:rPr>
+        <w:t xml:space="preserve">very </w:t>
+      </w:r>
+      <w:r>
+        <w:rPr>
+          <w:lang w:val="en-US" w:eastAsia="ja-JP"/>
+        </w:rPr>
+        <w:t xml:space="preserve"> large</w:t>
+      </w:r>
+      <w:proofErr w:type="gramEnd"/>
+      <w:r>
+        <w:rPr>
+          <w:lang w:val="en-US" w:eastAsia="ja-JP"/>
+        </w:rPr>
+        <w:t xml:space="preserve"> files and display them was</w:t>
+      </w:r>
+      <w:r>
+        <w:rPr>
+          <w:lang w:val="en-US" w:eastAsia="ja-JP"/>
+        </w:rPr>
+        <w:t xml:space="preserve"> needed. The initial requirements appeared to be that the file </w:t>
+      </w:r>
+      <w:r>
+        <w:rPr>
+          <w:lang w:val="en-US" w:eastAsia="ja-JP"/>
+        </w:rPr>
+        <w:t>would need to</w:t>
+      </w:r>
+      <w:r>
+        <w:rPr>
+          <w:lang w:val="en-US" w:eastAsia="ja-JP"/>
+        </w:rPr>
+        <w:t xml:space="preserve"> be viewed</w:t>
+      </w:r>
+      <w:r>
+        <w:rPr>
+          <w:lang w:val="en-US" w:eastAsia="ja-JP"/>
+        </w:rPr>
+        <w:t xml:space="preserve"> only; however,</w:t>
+      </w:r>
+      <w:r>
+        <w:rPr>
+          <w:lang w:val="en-US" w:eastAsia="ja-JP"/>
+        </w:rPr>
+        <w:t xml:space="preserve"> after working on the dataset</w:t>
+      </w:r>
+      <w:r>
+        <w:rPr>
+          <w:lang w:val="en-US" w:eastAsia="ja-JP"/>
+        </w:rPr>
+        <w:t>,</w:t>
+      </w:r>
+      <w:r>
+        <w:rPr>
+          <w:lang w:val="en-US" w:eastAsia="ja-JP"/>
+        </w:rPr>
+        <w:t xml:space="preserve"> it became obvious that the file needed to be</w:t>
+      </w:r>
+      <w:r>
+        <w:rPr>
+          <w:lang w:val="en-US" w:eastAsia="ja-JP"/>
+        </w:rPr>
+        <w:t xml:space="preserve"> viewed and</w:t>
+      </w:r>
+      <w:r>
+        <w:rPr>
+          <w:lang w:val="en-US" w:eastAsia="ja-JP"/>
+        </w:rPr>
+        <w:t xml:space="preserve"> edited within the same program</w:t>
+      </w:r>
+      <w:r>
+        <w:rPr>
+          <w:lang w:val="en-US" w:eastAsia="ja-JP"/>
+        </w:rPr>
+        <w:t>. I</w:t>
+      </w:r>
+      <w:r>
+        <w:rPr>
+          <w:lang w:val="en-US" w:eastAsia="ja-JP"/>
+        </w:rPr>
+        <w:t>t was not feasibl</w:t>
+      </w:r>
+      <w:r>
+        <w:rPr>
+          <w:lang w:val="en-US" w:eastAsia="ja-JP"/>
+        </w:rPr>
+        <w:t>e to copy and paste some</w:t>
+      </w:r>
+      <w:r>
+        <w:rPr>
+          <w:lang w:val="en-US" w:eastAsia="ja-JP"/>
+        </w:rPr>
+        <w:t xml:space="preserve"> tex</w:t>
+      </w:r>
+      <w:r>
+        <w:rPr>
+          <w:lang w:val="en-US" w:eastAsia="ja-JP"/>
+        </w:rPr>
+        <w:t xml:space="preserve">t from one program into another, </w:t>
+      </w:r>
+      <w:r>
+        <w:rPr>
+          <w:lang w:val="en-US" w:eastAsia="ja-JP"/>
+        </w:rPr>
+        <w:t xml:space="preserve">from Large Text Viewer into TextPad or Notepad++. Both of the programs that would allow macros to be programmed for the replacement of text, for example the </w:t>
+      </w:r>
+      <w:r>
+        <w:rPr>
+          <w:lang w:val="en-US" w:eastAsia="ja-JP"/>
+        </w:rPr>
+        <w:t>quotation mark</w:t>
+      </w:r>
+      <w:r>
+        <w:rPr>
+          <w:lang w:val="en-US" w:eastAsia="ja-JP"/>
+        </w:rPr>
+        <w:t xml:space="preserve"> character or the phrase </w:t>
+      </w:r>
+      <w:r>
+        <w:rPr>
+          <w:lang w:val="en-US" w:eastAsia="ja-JP"/>
+        </w:rPr>
+        <w:t>‘</w:t>
+      </w:r>
+      <w:r>
+        <w:rPr>
+          <w:lang w:val="en-US" w:eastAsia="ja-JP"/>
+        </w:rPr>
+        <w:t>product/productId</w:t>
+      </w:r>
+      <w:r>
+        <w:rPr>
+          <w:lang w:val="en-US" w:eastAsia="ja-JP"/>
+        </w:rPr>
+        <w:t>’</w:t>
+      </w:r>
+      <w:r>
+        <w:rPr>
+          <w:lang w:val="en-US" w:eastAsia="ja-JP"/>
+        </w:rPr>
+        <w:t xml:space="preserve">. The initial tests were done using copy and paste from the Large Text Viewer, (LTV), </w:t>
+      </w:r>
+      <w:proofErr w:type="gramStart"/>
+      <w:r>
+        <w:rPr>
+          <w:lang w:val="en-US" w:eastAsia="ja-JP"/>
+        </w:rPr>
+        <w:t>program</w:t>
+      </w:r>
+      <w:proofErr w:type="gramEnd"/>
+      <w:r>
+        <w:rPr>
+          <w:lang w:val="en-US" w:eastAsia="ja-JP"/>
+        </w:rPr>
+        <w:t xml:space="preserve"> into TextPad and although the macros ran successfully the copying of a few thousand lines at a time into the program proved to be too </w:t>
+      </w:r>
+      <w:r>
+        <w:rPr>
+          <w:lang w:eastAsia="ja-JP"/>
+        </w:rPr>
+        <w:t>labour</w:t>
+      </w:r>
+      <w:r>
+        <w:rPr>
+          <w:lang w:val="en-US" w:eastAsia="ja-JP"/>
+        </w:rPr>
+        <w:t xml:space="preserve"> intensive.</w:t>
+      </w:r>
+    </w:p>
+    <w:p>
+      <w:pPr>
+        <w:jc w:val="both"/>
+        <w:rPr>
+          <w:lang w:val="en-US" w:eastAsia="ja-JP"/>
+        </w:rPr>
+      </w:pPr>
+      <w:r>
+        <w:rPr>
+          <w:lang w:val="en-US" w:eastAsia="ja-JP"/>
+        </w:rPr>
+        <w:t xml:space="preserve">A new approach was required and </w:t>
+      </w:r>
+      <w:r>
+        <w:rPr>
+          <w:lang w:val="en-US" w:eastAsia="ja-JP"/>
+        </w:rPr>
+        <w:t xml:space="preserve">the programs tested were EditPad Lite, EditPad Pro and UltraEdit. The final choice was EditPad Pro; the lite version did not allow files of over </w:t>
+      </w:r>
+      <w:proofErr w:type="gramStart"/>
+      <w:r>
+        <w:rPr>
+          <w:lang w:val="en-US" w:eastAsia="ja-JP"/>
+        </w:rPr>
+        <w:t>2Gb</w:t>
+      </w:r>
+      <w:proofErr w:type="gramEnd"/>
+      <w:r>
+        <w:rPr>
+          <w:lang w:val="en-US" w:eastAsia="ja-JP"/>
+        </w:rPr>
+        <w:t xml:space="preserve"> to be loaded so this was discarded. UltraEdit </w:t>
+      </w:r>
+      <w:r>
+        <w:rPr>
+          <w:lang w:val="en-US" w:eastAsia="ja-JP"/>
+        </w:rPr>
+        <w:t>was tested against EditPad Pro and it was found, in my opinion, that the find / replace functions were more cumbersome in UltraEdit and I decided to use EditPad Pro. Initially a 30 day demo was used in order to test the usability.</w:t>
+      </w:r>
+      <w:r>
+        <w:rPr>
+          <w:lang w:val="en-US" w:eastAsia="ja-JP"/>
+        </w:rPr>
+        <w:t xml:space="preserve"> The initial tests were on replacing the text </w:t>
+      </w:r>
+      <w:proofErr w:type="gramStart"/>
+      <w:r>
+        <w:rPr>
+          <w:lang w:val="en-US" w:eastAsia="ja-JP"/>
+        </w:rPr>
+        <w:t>“</w:t>
+      </w:r>
+      <w:r>
+        <w:rPr>
+          <w:lang w:val="en-US" w:eastAsia="ja-JP"/>
+        </w:rPr>
+        <w:t xml:space="preserve"> with</w:t>
+      </w:r>
+      <w:proofErr w:type="gramEnd"/>
+      <w:r>
+        <w:rPr>
+          <w:lang w:val="en-US" w:eastAsia="ja-JP"/>
+        </w:rPr>
+        <w:t xml:space="preserve"> </w:t>
+      </w:r>
+      <w:r>
+        <w:rPr>
+          <w:lang w:val="en-US" w:eastAsia="ja-JP"/>
+        </w:rPr>
+        <w:t>\</w:t>
+      </w:r>
+      <w:r>
+        <w:rPr>
+          <w:lang w:val="en-US" w:eastAsia="ja-JP"/>
+        </w:rPr>
+        <w:t>“</w:t>
+      </w:r>
+      <w:r>
+        <w:rPr>
+          <w:lang w:val="en-US" w:eastAsia="ja-JP"/>
+        </w:rPr>
+        <w:t xml:space="preserve"> and these took around </w:t>
+      </w:r>
+      <w:r>
+        <w:rPr>
+          <w:lang w:val="en-US" w:eastAsia="ja-JP"/>
+        </w:rPr>
+        <w:t>3</w:t>
+      </w:r>
+      <w:bookmarkStart w:id="23" w:name="_GoBack"/>
       <w:bookmarkEnd w:id="23"/>
-    </w:p>
-    <w:p>
-      <w:pPr>
-        <w:jc w:val="both"/>
-        <w:rPr>
-          <w:lang w:val="en-US" w:eastAsia="ja-JP"/>
-        </w:rPr>
-      </w:pPr>
-      <w:r>
-        <w:rPr>
-          <w:lang w:val="en-US" w:eastAsia="ja-JP"/>
-        </w:rPr>
-        <w:t>The dataset was in excess of</w:t>
-      </w:r>
-      <w:r>
-        <w:rPr>
-          <w:lang w:val="en-US" w:eastAsia="ja-JP"/>
-        </w:rPr>
-        <w:t xml:space="preserve"> 71,000,000 lines and so this meant that a tool that would handle</w:t>
-      </w:r>
-      <w:r>
-        <w:rPr>
-          <w:lang w:val="en-US" w:eastAsia="ja-JP"/>
-        </w:rPr>
-        <w:t xml:space="preserve"> </w:t>
+      <w:r>
+        <w:rPr>
+          <w:lang w:val="en-US" w:eastAsia="ja-JP"/>
+        </w:rPr>
+        <w:t xml:space="preserve"> ½ </w:t>
+      </w:r>
+      <w:r>
+        <w:rPr>
+          <w:lang w:val="en-US" w:eastAsia="ja-JP"/>
+        </w:rPr>
+        <w:t>hours</w:t>
+      </w:r>
+      <w:r>
+        <w:rPr>
+          <w:lang w:val="en-US" w:eastAsia="ja-JP"/>
+        </w:rPr>
+        <w:t xml:space="preserve"> to </w:t>
+      </w:r>
+      <w:r>
+        <w:rPr>
+          <w:lang w:val="en-US" w:eastAsia="ja-JP"/>
+        </w:rPr>
+        <w:t>replace approximately 3,0</w:t>
+      </w:r>
+      <w:r>
+        <w:rPr>
+          <w:lang w:val="en-US" w:eastAsia="ja-JP"/>
+        </w:rPr>
+        <w:t>00,000</w:t>
+      </w:r>
+      <w:r>
+        <w:rPr>
+          <w:lang w:val="en-US" w:eastAsia="ja-JP"/>
+        </w:rPr>
+        <w:t xml:space="preserve"> matches. </w:t>
+      </w:r>
+      <w:r>
+        <w:rPr>
+          <w:lang w:val="en-US" w:eastAsia="ja-JP"/>
+        </w:rPr>
+        <w:t xml:space="preserve">(This was on a laptop with 8 </w:t>
       </w:r>
       <w:proofErr w:type="gramStart"/>
       <w:r>
         <w:rPr>
           <w:lang w:val="en-US" w:eastAsia="ja-JP"/>
         </w:rPr>
-        <w:t xml:space="preserve">very </w:t>
-      </w:r>
-      <w:r>
-        <w:rPr>
-          <w:lang w:val="en-US" w:eastAsia="ja-JP"/>
-        </w:rPr>
-        <w:t xml:space="preserve"> large</w:t>
+        <w:t>Gb</w:t>
       </w:r>
       <w:proofErr w:type="gramEnd"/>
       <w:r>
         <w:rPr>
           <w:lang w:val="en-US" w:eastAsia="ja-JP"/>
         </w:rPr>
-        <w:t xml:space="preserve"> files and display them was</w:t>
-      </w:r>
-      <w:r>
-        <w:rPr>
-          <w:lang w:val="en-US" w:eastAsia="ja-JP"/>
-        </w:rPr>
-        <w:t xml:space="preserve"> needed. The initial requirements appeared to be that the file </w:t>
-      </w:r>
-      <w:r>
-        <w:rPr>
-          <w:lang w:val="en-US" w:eastAsia="ja-JP"/>
-        </w:rPr>
-        <w:t>would need to</w:t>
-      </w:r>
-      <w:r>
-        <w:rPr>
-          <w:lang w:val="en-US" w:eastAsia="ja-JP"/>
-        </w:rPr>
-        <w:t xml:space="preserve"> be viewed</w:t>
-      </w:r>
-      <w:r>
-        <w:rPr>
-          <w:lang w:val="en-US" w:eastAsia="ja-JP"/>
-        </w:rPr>
-        <w:t xml:space="preserve"> only; however,</w:t>
-      </w:r>
-      <w:r>
-        <w:rPr>
-          <w:lang w:val="en-US" w:eastAsia="ja-JP"/>
-        </w:rPr>
-        <w:t xml:space="preserve"> after working on the dataset</w:t>
-      </w:r>
-      <w:r>
-        <w:rPr>
-          <w:lang w:val="en-US" w:eastAsia="ja-JP"/>
-        </w:rPr>
-        <w:t>,</w:t>
-      </w:r>
-      <w:r>
-        <w:rPr>
-          <w:lang w:val="en-US" w:eastAsia="ja-JP"/>
-        </w:rPr>
-        <w:t xml:space="preserve"> it became obvious that the file needed to be</w:t>
-      </w:r>
-      <w:r>
-        <w:rPr>
-          <w:lang w:val="en-US" w:eastAsia="ja-JP"/>
-        </w:rPr>
-        <w:t xml:space="preserve"> viewed and</w:t>
-      </w:r>
-      <w:r>
-        <w:rPr>
-          <w:lang w:val="en-US" w:eastAsia="ja-JP"/>
-        </w:rPr>
-        <w:t xml:space="preserve"> edited within the same program</w:t>
-      </w:r>
-      <w:r>
-        <w:rPr>
-          <w:lang w:val="en-US" w:eastAsia="ja-JP"/>
-        </w:rPr>
-        <w:t>. I</w:t>
-      </w:r>
-      <w:r>
-        <w:rPr>
-          <w:lang w:val="en-US" w:eastAsia="ja-JP"/>
-        </w:rPr>
-        <w:t>t was not feasibl</w:t>
-      </w:r>
-      <w:r>
-        <w:rPr>
-          <w:lang w:val="en-US" w:eastAsia="ja-JP"/>
-        </w:rPr>
-        <w:t>e to copy and paste some</w:t>
-      </w:r>
-      <w:r>
-        <w:rPr>
-          <w:lang w:val="en-US" w:eastAsia="ja-JP"/>
-        </w:rPr>
-        <w:t xml:space="preserve"> tex</w:t>
-      </w:r>
-      <w:r>
-        <w:rPr>
-          <w:lang w:val="en-US" w:eastAsia="ja-JP"/>
-        </w:rPr>
-        <w:t xml:space="preserve">t from one program into another, </w:t>
-      </w:r>
-      <w:r>
-        <w:rPr>
-          <w:lang w:val="en-US" w:eastAsia="ja-JP"/>
-        </w:rPr>
-        <w:t xml:space="preserve">from Large Text Viewer into TextPad or Notepad++. Both of the programs that would allow macros to be programmed for the replacement of text, for example the </w:t>
-      </w:r>
-      <w:r>
-        <w:rPr>
-          <w:lang w:val="en-US" w:eastAsia="ja-JP"/>
-        </w:rPr>
-        <w:t>quotation mark</w:t>
-      </w:r>
-      <w:r>
-        <w:rPr>
-          <w:lang w:val="en-US" w:eastAsia="ja-JP"/>
-        </w:rPr>
-        <w:t xml:space="preserve"> character or the phrase </w:t>
-      </w:r>
-      <w:r>
-        <w:rPr>
-          <w:lang w:val="en-US" w:eastAsia="ja-JP"/>
-        </w:rPr>
-        <w:t>‘</w:t>
-      </w:r>
-      <w:r>
-        <w:rPr>
-          <w:lang w:val="en-US" w:eastAsia="ja-JP"/>
-        </w:rPr>
-        <w:t>product/productId</w:t>
-      </w:r>
-      <w:r>
-        <w:rPr>
-          <w:lang w:val="en-US" w:eastAsia="ja-JP"/>
-        </w:rPr>
-        <w:t>’</w:t>
-      </w:r>
-      <w:r>
-        <w:rPr>
-          <w:lang w:val="en-US" w:eastAsia="ja-JP"/>
-        </w:rPr>
-        <w:t xml:space="preserve">. The initial tests were done using copy and paste from the Large Text Viewer, (LTV), </w:t>
-      </w:r>
-      <w:proofErr w:type="gramStart"/>
-      <w:r>
-        <w:rPr>
-          <w:lang w:val="en-US" w:eastAsia="ja-JP"/>
-        </w:rPr>
-        <w:t>program</w:t>
-      </w:r>
-      <w:proofErr w:type="gramEnd"/>
-      <w:r>
-        <w:rPr>
-          <w:lang w:val="en-US" w:eastAsia="ja-JP"/>
-        </w:rPr>
-        <w:t xml:space="preserve"> into TextPad and although the macros ran successfully the copying of a few thousand lines at a time into the program proved to be too </w:t>
-      </w:r>
-      <w:r>
-        <w:rPr>
-          <w:lang w:eastAsia="ja-JP"/>
-        </w:rPr>
-        <w:t>labour</w:t>
-      </w:r>
-      <w:r>
-        <w:rPr>
-          <w:lang w:val="en-US" w:eastAsia="ja-JP"/>
-        </w:rPr>
-        <w:t xml:space="preserve"> intensive.</w:t>
-      </w:r>
-    </w:p>
-    <w:p>
-      <w:pPr>
-        <w:jc w:val="both"/>
-        <w:rPr>
-          <w:lang w:val="en-US" w:eastAsia="ja-JP"/>
-        </w:rPr>
-      </w:pPr>
-      <w:r>
-        <w:rPr>
-          <w:lang w:val="en-US" w:eastAsia="ja-JP"/>
-        </w:rPr>
-        <w:t xml:space="preserve">A new approach was required and </w:t>
-      </w:r>
-      <w:r>
-        <w:rPr>
-          <w:lang w:val="en-US" w:eastAsia="ja-JP"/>
-        </w:rPr>
-        <w:t xml:space="preserve">the programs tested were EditPad Lite, EditPad Pro and UltraEdit. The final choice was EditPad Pro; the lite version did not allow files of over </w:t>
-      </w:r>
-      <w:proofErr w:type="gramStart"/>
-      <w:r>
-        <w:rPr>
-          <w:lang w:val="en-US" w:eastAsia="ja-JP"/>
-        </w:rPr>
-        <w:t>2Gb</w:t>
-      </w:r>
-      <w:proofErr w:type="gramEnd"/>
-      <w:r>
-        <w:rPr>
-          <w:lang w:val="en-US" w:eastAsia="ja-JP"/>
-        </w:rPr>
-        <w:t xml:space="preserve"> to be loaded so this was discarded. UltraEdit </w:t>
-      </w:r>
-      <w:r>
-        <w:rPr>
-          <w:lang w:val="en-US" w:eastAsia="ja-JP"/>
-        </w:rPr>
-        <w:t>was tested against EditPad Pro and it was found, in my opinion, that the find / replace functions were more cumbersome in UltraEdit and I decided to use EditPad Pro. Initially a 30 day demo was used in order to test the usability.</w:t>
-      </w:r>
-      <w:r>
-        <w:rPr>
-          <w:lang w:val="en-US" w:eastAsia="ja-JP"/>
-        </w:rPr>
-        <w:t xml:space="preserve"> The initial tests were on replacing the text product/productId with “productId” and these took around 9</w:t>
-      </w:r>
-      <w:r>
-        <w:rPr>
-          <w:lang w:val="en-US" w:eastAsia="ja-JP"/>
-        </w:rPr>
-        <w:t>5</w:t>
-      </w:r>
-      <w:r>
-        <w:rPr>
-          <w:lang w:val="en-US" w:eastAsia="ja-JP"/>
-        </w:rPr>
-        <w:t xml:space="preserve"> minutes to replace nearly 8,000,000 matches. </w:t>
-      </w:r>
-    </w:p>
-    <w:p>
-      <w:pPr>
-        <w:jc w:val="both"/>
-        <w:rPr>
-          <w:lang w:val="en-US" w:eastAsia="ja-JP"/>
-        </w:rPr>
-      </w:pPr>
+        <w:t xml:space="preserve"> of RAM, of which just over 50% was used by EditPad during the replacement process.</w:t>
+      </w:r>
     </w:p>
     <w:p>
       <w:pPr>
@@ -4629,7 +4664,13 @@
         <w:rPr>
           <w:lang w:val="en-US" w:eastAsia="ja-JP"/>
         </w:rPr>
-        <w:t xml:space="preserve">This has produced an unexpected recommendation from this project; the program to use to edit large text files is EditPad Pro, available from </w:t>
+        <w:t>This has produced an additional</w:t>
+      </w:r>
+      <w:r>
+        <w:rPr>
+          <w:lang w:val="en-US" w:eastAsia="ja-JP"/>
+        </w:rPr>
+        <w:t xml:space="preserve"> recommendation from this project; the program to use to edit large text files is EditPad Pro, available from </w:t>
       </w:r>
       <w:hyperlink r:id="rId18" w:history="1">
         <w:r>
@@ -5045,7 +5086,7 @@
         <w:rPr>
           <w:lang w:val="en-US" w:eastAsia="ja-JP"/>
         </w:rPr>
-        <w:object w:dxaOrig="1551" w:dyaOrig="991">
+        <w:object w:dxaOrig="2069" w:dyaOrig="1320">
           <v:shapetype id="_x0000_t75" coordsize="21600,21600" o:spt="75" o:preferrelative="t" path="m@4@5l@4@11@9@11@9@5xe" filled="f" stroked="f">
             <v:stroke joinstyle="miter"/>
             <v:formulas>
@@ -5120,7 +5161,7 @@
         <w:fldChar w:fldCharType="separate"/>
       </w:r>
       <w:r>
-        <w:object w:dxaOrig="1551" w:dyaOrig="991">
+        <w:object w:dxaOrig="2069" w:dyaOrig="1320">
           <v:shape id="_x0000_i1026" type="#_x0000_t75" style="width:77.25pt;height:49.5pt">
             <v:imagedata r:id="rId20" o:title=""/>
           </v:shape>
@@ -9140,7 +9181,7 @@
 </file>
 
 <file path=customXml/itemProps1.xml><?xml version="1.0" encoding="utf-8"?>
-<ds:datastoreItem xmlns:ds="http://schemas.openxmlformats.org/officeDocument/2006/customXml" ds:itemID="{A3B4F4C5-323E-459F-9CC9-1AA0D3F93D2A}">
+<ds:datastoreItem xmlns:ds="http://schemas.openxmlformats.org/officeDocument/2006/customXml" ds:itemID="{8464088C-A55E-4666-9C4E-0683EB252FD4}">
   <ds:schemaRefs>
     <ds:schemaRef ds:uri="http://schemas.openxmlformats.org/officeDocument/2006/bibliography"/>
   </ds:schemaRefs>

</xml_diff>